<commit_message>
Finally done! koden ser ut som skit dock
</commit_message>
<xml_diff>
--- a/AnswersInWord.docx
+++ b/AnswersInWord.docx
@@ -18,19 +18,6 @@
     </w:p>
     <w:p>
       <w:pPr>
-        <w:rPr>
-          <w:lang w:val="en-US"/>
-        </w:rPr>
-      </w:pPr>
-      <w:r>
-        <w:rPr>
-          <w:lang w:val="en-US"/>
-        </w:rPr>
-        <w:t>The true concepts underlying each MONK’s problem are given by table 1. Each one of the datasets has properties which makes them hard to learn. Can you guess which of the three problems is most difficult for a decision tree algorithm to learn?</w:t>
-      </w:r>
-    </w:p>
-    <w:p>
-      <w:pPr>
         <w:pStyle w:val="Heading1"/>
         <w:rPr>
           <w:lang w:val="en-US"/>
@@ -49,6 +36,30 @@
           <w:lang w:val="en-US"/>
         </w:rPr>
       </w:pPr>
+      <w:r>
+        <w:rPr>
+          <w:lang w:val="en-US"/>
+        </w:rPr>
+        <w:t>Each one of the datasets has properties which makes them hard to learn. Can you guess which of the three problems is most difficult for a decision tree algorithm to learn?</w:t>
+      </w:r>
+    </w:p>
+    <w:p>
+      <w:pPr>
+        <w:pStyle w:val="ListParagraph"/>
+        <w:numPr>
+          <w:ilvl w:val="0"/>
+          <w:numId w:val="3"/>
+        </w:numPr>
+        <w:rPr>
+          <w:lang w:val="en-US"/>
+        </w:rPr>
+      </w:pPr>
+      <w:r>
+        <w:rPr>
+          <w:lang w:val="en-US"/>
+        </w:rPr>
+        <w:t xml:space="preserve">MONK-2 since it does not have any specific attribute that makes it true of false. </w:t>
+      </w:r>
     </w:p>
     <w:p>
       <w:pPr>
@@ -67,222 +78,68 @@
     <w:p>
       <w:pPr>
         <w:rPr>
-          <w:lang w:val="en-US"/>
-        </w:rPr>
-      </w:pPr>
-    </w:p>
-    <w:p>
-      <w:pPr>
-        <w:pStyle w:val="Heading1"/>
-        <w:rPr>
+          <w:b/>
           <w:lang w:val="en-US"/>
         </w:rPr>
       </w:pPr>
       <w:r>
         <w:rPr>
-          <w:lang w:val="en-US"/>
-        </w:rPr>
-        <w:t>4</w:t>
-      </w:r>
-    </w:p>
-    <w:p>
-      <w:pPr>
-        <w:rPr>
-          <w:lang w:val="en-US"/>
-        </w:rPr>
-      </w:pPr>
-    </w:p>
-    <w:p>
-      <w:pPr>
-        <w:pStyle w:val="Heading1"/>
-        <w:rPr>
-          <w:lang w:val="en-US"/>
-        </w:rPr>
-      </w:pPr>
-      <w:r>
-        <w:rPr>
-          <w:lang w:val="en-US"/>
-        </w:rPr>
-        <w:t>5</w:t>
-      </w:r>
-    </w:p>
-    <w:p>
-      <w:r>
-        <w:rPr>
-          <w:lang w:val="en-US"/>
-        </w:rPr>
-        <w:t xml:space="preserve">Split the monk1 data into subsets according to the selected attribute using the function select (again, defined in dtree.py) and compute the information gains for the nodes on the next level of the tree. </w:t>
-      </w:r>
-      <w:r>
-        <w:t>Which attributes should be tested for these nodes?</w:t>
-      </w:r>
-    </w:p>
-    <w:p>
-      <w:pPr>
-        <w:pStyle w:val="ListParagraph"/>
-        <w:numPr>
-          <w:ilvl w:val="0"/>
-          <w:numId w:val="2"/>
-        </w:numPr>
-        <w:rPr>
-          <w:lang w:val="en-US"/>
-        </w:rPr>
-      </w:pPr>
-      <w:r>
-        <w:rPr>
-          <w:lang w:val="en-US"/>
-        </w:rPr>
-        <w:t xml:space="preserve">There will be only one new node, in which we will test attribute A1 with gain 0.058.  The gain for node 2 can be seen in the table below. </w:t>
+          <w:b/>
+          <w:lang w:val="en-US"/>
+        </w:rPr>
+        <w:t>Assignment 1:</w:t>
       </w:r>
     </w:p>
     <w:tbl>
       <w:tblPr>
         <w:tblStyle w:val="TableGrid"/>
         <w:tblW w:w="0" w:type="auto"/>
-        <w:tblInd w:w="720" w:type="dxa"/>
         <w:tblLook w:val="04A0" w:firstRow="1" w:lastRow="0" w:firstColumn="1" w:lastColumn="0" w:noHBand="0" w:noVBand="1"/>
       </w:tblPr>
       <w:tblGrid>
-        <w:gridCol w:w="1226"/>
-        <w:gridCol w:w="1223"/>
-        <w:gridCol w:w="1223"/>
-        <w:gridCol w:w="1224"/>
-        <w:gridCol w:w="1224"/>
-        <w:gridCol w:w="1224"/>
-        <w:gridCol w:w="1224"/>
+        <w:gridCol w:w="4606"/>
+        <w:gridCol w:w="4606"/>
       </w:tblGrid>
       <w:tr>
         <w:tc>
           <w:tcPr>
-            <w:tcW w:w="1316" w:type="dxa"/>
-          </w:tcPr>
-          <w:p>
-            <w:pPr>
-              <w:pStyle w:val="ListParagraph"/>
-              <w:ind w:left="0"/>
-              <w:rPr>
-                <w:lang w:val="en-US"/>
-              </w:rPr>
-            </w:pPr>
-          </w:p>
-        </w:tc>
-        <w:tc>
-          <w:tcPr>
-            <w:tcW w:w="1316" w:type="dxa"/>
-          </w:tcPr>
-          <w:p>
-            <w:pPr>
-              <w:pStyle w:val="ListParagraph"/>
-              <w:ind w:left="0"/>
-              <w:rPr>
-                <w:lang w:val="en-US"/>
-              </w:rPr>
-            </w:pPr>
-            <w:r>
-              <w:rPr>
-                <w:lang w:val="en-US"/>
-              </w:rPr>
-              <w:t>A1</w:t>
-            </w:r>
-          </w:p>
-        </w:tc>
-        <w:tc>
-          <w:tcPr>
-            <w:tcW w:w="1316" w:type="dxa"/>
-          </w:tcPr>
-          <w:p>
-            <w:pPr>
-              <w:pStyle w:val="ListParagraph"/>
-              <w:ind w:left="0"/>
-              <w:rPr>
-                <w:lang w:val="en-US"/>
-              </w:rPr>
-            </w:pPr>
-            <w:r>
-              <w:rPr>
-                <w:lang w:val="en-US"/>
-              </w:rPr>
-              <w:t>A2</w:t>
-            </w:r>
-          </w:p>
-        </w:tc>
-        <w:tc>
-          <w:tcPr>
-            <w:tcW w:w="1316" w:type="dxa"/>
-          </w:tcPr>
-          <w:p>
-            <w:pPr>
-              <w:pStyle w:val="ListParagraph"/>
-              <w:ind w:left="0"/>
-              <w:rPr>
-                <w:lang w:val="en-US"/>
-              </w:rPr>
-            </w:pPr>
-            <w:r>
-              <w:rPr>
-                <w:lang w:val="en-US"/>
-              </w:rPr>
-              <w:t>A3</w:t>
-            </w:r>
-          </w:p>
-        </w:tc>
-        <w:tc>
-          <w:tcPr>
-            <w:tcW w:w="1316" w:type="dxa"/>
-          </w:tcPr>
-          <w:p>
-            <w:pPr>
-              <w:pStyle w:val="ListParagraph"/>
-              <w:ind w:left="0"/>
-              <w:rPr>
-                <w:lang w:val="en-US"/>
-              </w:rPr>
-            </w:pPr>
-            <w:r>
-              <w:rPr>
-                <w:lang w:val="en-US"/>
-              </w:rPr>
-              <w:t>A4</w:t>
-            </w:r>
-          </w:p>
-        </w:tc>
-        <w:tc>
-          <w:tcPr>
-            <w:tcW w:w="1316" w:type="dxa"/>
-          </w:tcPr>
-          <w:p>
-            <w:pPr>
-              <w:pStyle w:val="ListParagraph"/>
-              <w:ind w:left="0"/>
-              <w:rPr>
-                <w:lang w:val="en-US"/>
-              </w:rPr>
-            </w:pPr>
-            <w:r>
-              <w:rPr>
-                <w:lang w:val="en-US"/>
-              </w:rPr>
-              <w:t>A5</w:t>
-            </w:r>
-          </w:p>
-        </w:tc>
-        <w:tc>
-          <w:tcPr>
-            <w:tcW w:w="1316" w:type="dxa"/>
-          </w:tcPr>
-          <w:p>
-            <w:pPr>
-              <w:pStyle w:val="ListParagraph"/>
-              <w:ind w:left="0"/>
-              <w:rPr>
-                <w:lang w:val="en-US"/>
-              </w:rPr>
-            </w:pPr>
-            <w:r>
-              <w:rPr>
-                <w:lang w:val="en-US"/>
-              </w:rPr>
-              <w:t>A6</w:t>
+            <w:tcW w:w="4606" w:type="dxa"/>
+          </w:tcPr>
+          <w:p>
+            <w:pPr>
+              <w:jc w:val="center"/>
+              <w:rPr>
+                <w:b/>
+                <w:lang w:val="en-US"/>
+              </w:rPr>
+            </w:pPr>
+            <w:r>
+              <w:rPr>
+                <w:b/>
+                <w:lang w:val="en-US"/>
+              </w:rPr>
+              <w:t>Dataset</w:t>
+            </w:r>
+          </w:p>
+        </w:tc>
+        <w:tc>
+          <w:tcPr>
+            <w:tcW w:w="4606" w:type="dxa"/>
+          </w:tcPr>
+          <w:p>
+            <w:pPr>
+              <w:jc w:val="center"/>
+              <w:rPr>
+                <w:b/>
+                <w:lang w:val="en-US"/>
+              </w:rPr>
+            </w:pPr>
+            <w:r>
+              <w:rPr>
+                <w:b/>
+                <w:lang w:val="en-US"/>
+              </w:rPr>
+              <w:t>Entropy</w:t>
             </w:r>
           </w:p>
         </w:tc>
@@ -290,141 +147,131 @@
       <w:tr>
         <w:tc>
           <w:tcPr>
-            <w:tcW w:w="1316" w:type="dxa"/>
-          </w:tcPr>
-          <w:p>
-            <w:pPr>
-              <w:pStyle w:val="ListParagraph"/>
-              <w:ind w:left="0"/>
-              <w:rPr>
-                <w:lang w:val="en-US"/>
-              </w:rPr>
-            </w:pPr>
-            <w:r>
-              <w:rPr>
-                <w:lang w:val="en-US"/>
-              </w:rPr>
-              <w:t>Monk1</w:t>
-            </w:r>
-          </w:p>
-        </w:tc>
-        <w:tc>
-          <w:tcPr>
-            <w:tcW w:w="1316" w:type="dxa"/>
-          </w:tcPr>
-          <w:p>
-            <w:pPr>
-              <w:pStyle w:val="ListParagraph"/>
-              <w:ind w:left="0"/>
-              <w:rPr>
-                <w:lang w:val="en-US"/>
-              </w:rPr>
-            </w:pPr>
-            <w:r>
-              <w:rPr>
-                <w:lang w:val="en-US"/>
-              </w:rPr>
-              <w:t>0.0583</w:t>
-            </w:r>
-          </w:p>
-        </w:tc>
-        <w:tc>
-          <w:tcPr>
-            <w:tcW w:w="1316" w:type="dxa"/>
-          </w:tcPr>
-          <w:p>
-            <w:pPr>
-              <w:pStyle w:val="ListParagraph"/>
-              <w:ind w:left="0"/>
-              <w:rPr>
-                <w:lang w:val="en-US"/>
-              </w:rPr>
-            </w:pPr>
-            <w:r>
-              <w:rPr>
-                <w:lang w:val="en-US"/>
-              </w:rPr>
-              <w:t>0.0052</w:t>
-            </w:r>
-          </w:p>
-        </w:tc>
-        <w:tc>
-          <w:tcPr>
-            <w:tcW w:w="1316" w:type="dxa"/>
-          </w:tcPr>
-          <w:p>
-            <w:pPr>
-              <w:pStyle w:val="ListParagraph"/>
-              <w:ind w:left="0"/>
-              <w:rPr>
-                <w:lang w:val="en-US"/>
-              </w:rPr>
-            </w:pPr>
-            <w:r>
-              <w:rPr>
-                <w:lang w:val="en-US"/>
-              </w:rPr>
-              <w:t>0.0025</w:t>
-            </w:r>
-          </w:p>
-        </w:tc>
-        <w:tc>
-          <w:tcPr>
-            <w:tcW w:w="1316" w:type="dxa"/>
-          </w:tcPr>
-          <w:p>
-            <w:pPr>
-              <w:pStyle w:val="ListParagraph"/>
-              <w:ind w:left="0"/>
-              <w:rPr>
-                <w:lang w:val="en-US"/>
-              </w:rPr>
-            </w:pPr>
-            <w:r>
-              <w:rPr>
-                <w:lang w:val="en-US"/>
-              </w:rPr>
-              <w:t>0.0424</w:t>
-            </w:r>
-          </w:p>
-        </w:tc>
-        <w:tc>
-          <w:tcPr>
-            <w:tcW w:w="1316" w:type="dxa"/>
-          </w:tcPr>
-          <w:p>
-            <w:pPr>
-              <w:pStyle w:val="ListParagraph"/>
-              <w:ind w:left="0"/>
-              <w:rPr>
-                <w:lang w:val="en-US"/>
-              </w:rPr>
-            </w:pPr>
-            <w:r>
-              <w:rPr>
-                <w:lang w:val="en-US"/>
-              </w:rPr>
-              <w:t>0.0011</w:t>
-            </w:r>
-          </w:p>
-        </w:tc>
-        <w:tc>
-          <w:tcPr>
-            <w:tcW w:w="1316" w:type="dxa"/>
-          </w:tcPr>
-          <w:p>
-            <w:pPr>
-              <w:pStyle w:val="ListParagraph"/>
-              <w:ind w:left="0"/>
-              <w:rPr>
-                <w:lang w:val="en-US"/>
-              </w:rPr>
-            </w:pPr>
-            <w:r>
-              <w:rPr>
-                <w:lang w:val="en-US"/>
-              </w:rPr>
-              <w:t>0.0012</w:t>
+            <w:tcW w:w="4606" w:type="dxa"/>
+          </w:tcPr>
+          <w:p>
+            <w:pPr>
+              <w:jc w:val="right"/>
+              <w:rPr>
+                <w:b/>
+                <w:lang w:val="en-US"/>
+              </w:rPr>
+            </w:pPr>
+            <w:r>
+              <w:rPr>
+                <w:b/>
+                <w:lang w:val="en-US"/>
+              </w:rPr>
+              <w:t>MONK-1</w:t>
+            </w:r>
+          </w:p>
+        </w:tc>
+        <w:tc>
+          <w:tcPr>
+            <w:tcW w:w="4606" w:type="dxa"/>
+          </w:tcPr>
+          <w:p>
+            <w:pPr>
+              <w:jc w:val="right"/>
+              <w:rPr>
+                <w:b/>
+                <w:lang w:val="en-US"/>
+              </w:rPr>
+            </w:pPr>
+            <w:r>
+              <w:rPr>
+                <w:b/>
+                <w:lang w:val="en-US"/>
+              </w:rPr>
+              <w:t>1.0</w:t>
+            </w:r>
+          </w:p>
+        </w:tc>
+      </w:tr>
+      <w:tr>
+        <w:tc>
+          <w:tcPr>
+            <w:tcW w:w="4606" w:type="dxa"/>
+          </w:tcPr>
+          <w:p>
+            <w:pPr>
+              <w:jc w:val="right"/>
+              <w:rPr>
+                <w:b/>
+                <w:lang w:val="en-US"/>
+              </w:rPr>
+            </w:pPr>
+            <w:r>
+              <w:rPr>
+                <w:b/>
+                <w:lang w:val="en-US"/>
+              </w:rPr>
+              <w:t>MONK-2</w:t>
+            </w:r>
+          </w:p>
+        </w:tc>
+        <w:tc>
+          <w:tcPr>
+            <w:tcW w:w="4606" w:type="dxa"/>
+          </w:tcPr>
+          <w:p>
+            <w:pPr>
+              <w:jc w:val="right"/>
+              <w:rPr>
+                <w:b/>
+                <w:lang w:val="en-US"/>
+              </w:rPr>
+            </w:pPr>
+            <w:r>
+              <w:rPr>
+                <w:b/>
+                <w:lang w:val="en-US"/>
+              </w:rPr>
+              <w:t>0.957</w:t>
+            </w:r>
+          </w:p>
+        </w:tc>
+      </w:tr>
+      <w:tr>
+        <w:tc>
+          <w:tcPr>
+            <w:tcW w:w="4606" w:type="dxa"/>
+          </w:tcPr>
+          <w:p>
+            <w:pPr>
+              <w:jc w:val="right"/>
+              <w:rPr>
+                <w:b/>
+                <w:lang w:val="en-US"/>
+              </w:rPr>
+            </w:pPr>
+            <w:r>
+              <w:rPr>
+                <w:b/>
+                <w:lang w:val="en-US"/>
+              </w:rPr>
+              <w:t>MONK-3</w:t>
+            </w:r>
+          </w:p>
+        </w:tc>
+        <w:tc>
+          <w:tcPr>
+            <w:tcW w:w="4606" w:type="dxa"/>
+          </w:tcPr>
+          <w:p>
+            <w:pPr>
+              <w:jc w:val="right"/>
+              <w:rPr>
+                <w:b/>
+                <w:lang w:val="en-US"/>
+              </w:rPr>
+            </w:pPr>
+            <w:r>
+              <w:rPr>
+                <w:b/>
+                <w:lang w:val="en-US"/>
+              </w:rPr>
+              <w:t>0.9998</w:t>
             </w:r>
           </w:p>
         </w:tc>
@@ -433,9 +280,1524 @@
     <w:p>
       <w:pPr>
         <w:rPr>
-          <w:lang w:val="en-US"/>
-        </w:rPr>
-      </w:pPr>
+          <w:b/>
+          <w:lang w:val="en-US"/>
+        </w:rPr>
+      </w:pPr>
+    </w:p>
+    <w:p>
+      <w:pPr>
+        <w:pStyle w:val="Heading1"/>
+        <w:rPr>
+          <w:lang w:val="en-US"/>
+        </w:rPr>
+      </w:pPr>
+      <w:r>
+        <w:rPr>
+          <w:lang w:val="en-US"/>
+        </w:rPr>
+        <w:t>4</w:t>
+      </w:r>
+    </w:p>
+    <w:p>
+      <w:pPr>
+        <w:rPr>
+          <w:b/>
+          <w:lang w:val="en-US"/>
+        </w:rPr>
+      </w:pPr>
+      <w:r>
+        <w:rPr>
+          <w:b/>
+          <w:lang w:val="en-US"/>
+        </w:rPr>
+        <w:t>Assignment 2:</w:t>
+      </w:r>
+    </w:p>
+    <w:tbl>
+      <w:tblPr>
+        <w:tblStyle w:val="TableGrid"/>
+        <w:tblW w:w="0" w:type="auto"/>
+        <w:tblLook w:val="04A0" w:firstRow="1" w:lastRow="0" w:firstColumn="1" w:lastColumn="0" w:noHBand="0" w:noVBand="1"/>
+      </w:tblPr>
+      <w:tblGrid>
+        <w:gridCol w:w="1316"/>
+        <w:gridCol w:w="1316"/>
+        <w:gridCol w:w="1316"/>
+        <w:gridCol w:w="1316"/>
+        <w:gridCol w:w="1316"/>
+        <w:gridCol w:w="1316"/>
+        <w:gridCol w:w="1316"/>
+      </w:tblGrid>
+      <w:tr>
+        <w:tc>
+          <w:tcPr>
+            <w:tcW w:w="1316" w:type="dxa"/>
+          </w:tcPr>
+          <w:p>
+            <w:pPr>
+              <w:jc w:val="center"/>
+              <w:rPr>
+                <w:b/>
+                <w:lang w:val="en-US"/>
+              </w:rPr>
+            </w:pPr>
+            <w:r>
+              <w:rPr>
+                <w:b/>
+                <w:lang w:val="en-US"/>
+              </w:rPr>
+              <w:t>Dataset</w:t>
+            </w:r>
+          </w:p>
+        </w:tc>
+        <w:tc>
+          <w:tcPr>
+            <w:tcW w:w="1316" w:type="dxa"/>
+          </w:tcPr>
+          <w:p>
+            <w:pPr>
+              <w:jc w:val="center"/>
+              <w:rPr>
+                <w:b/>
+                <w:lang w:val="en-US"/>
+              </w:rPr>
+            </w:pPr>
+            <w:r>
+              <w:rPr>
+                <w:b/>
+                <w:lang w:val="en-US"/>
+              </w:rPr>
+              <w:t>a_1</w:t>
+            </w:r>
+          </w:p>
+        </w:tc>
+        <w:tc>
+          <w:tcPr>
+            <w:tcW w:w="1316" w:type="dxa"/>
+          </w:tcPr>
+          <w:p>
+            <w:pPr>
+              <w:jc w:val="center"/>
+              <w:rPr>
+                <w:b/>
+                <w:lang w:val="en-US"/>
+              </w:rPr>
+            </w:pPr>
+            <w:r>
+              <w:rPr>
+                <w:b/>
+                <w:lang w:val="en-US"/>
+              </w:rPr>
+              <w:t>a_2</w:t>
+            </w:r>
+          </w:p>
+        </w:tc>
+        <w:tc>
+          <w:tcPr>
+            <w:tcW w:w="1316" w:type="dxa"/>
+          </w:tcPr>
+          <w:p>
+            <w:pPr>
+              <w:jc w:val="center"/>
+              <w:rPr>
+                <w:b/>
+                <w:lang w:val="en-US"/>
+              </w:rPr>
+            </w:pPr>
+            <w:r>
+              <w:rPr>
+                <w:b/>
+                <w:lang w:val="en-US"/>
+              </w:rPr>
+              <w:t>a_3</w:t>
+            </w:r>
+          </w:p>
+        </w:tc>
+        <w:tc>
+          <w:tcPr>
+            <w:tcW w:w="1316" w:type="dxa"/>
+          </w:tcPr>
+          <w:p>
+            <w:pPr>
+              <w:jc w:val="center"/>
+              <w:rPr>
+                <w:b/>
+                <w:lang w:val="en-US"/>
+              </w:rPr>
+            </w:pPr>
+            <w:r>
+              <w:rPr>
+                <w:b/>
+                <w:lang w:val="en-US"/>
+              </w:rPr>
+              <w:t>a_4</w:t>
+            </w:r>
+          </w:p>
+        </w:tc>
+        <w:tc>
+          <w:tcPr>
+            <w:tcW w:w="1316" w:type="dxa"/>
+          </w:tcPr>
+          <w:p>
+            <w:pPr>
+              <w:jc w:val="center"/>
+              <w:rPr>
+                <w:b/>
+                <w:lang w:val="en-US"/>
+              </w:rPr>
+            </w:pPr>
+            <w:r>
+              <w:rPr>
+                <w:b/>
+                <w:lang w:val="en-US"/>
+              </w:rPr>
+              <w:t>a_5</w:t>
+            </w:r>
+          </w:p>
+        </w:tc>
+        <w:tc>
+          <w:tcPr>
+            <w:tcW w:w="1316" w:type="dxa"/>
+          </w:tcPr>
+          <w:p>
+            <w:pPr>
+              <w:jc w:val="center"/>
+              <w:rPr>
+                <w:b/>
+                <w:lang w:val="en-US"/>
+              </w:rPr>
+            </w:pPr>
+            <w:r>
+              <w:rPr>
+                <w:b/>
+                <w:lang w:val="en-US"/>
+              </w:rPr>
+              <w:t>a_6</w:t>
+            </w:r>
+          </w:p>
+        </w:tc>
+      </w:tr>
+      <w:tr>
+        <w:tc>
+          <w:tcPr>
+            <w:tcW w:w="1316" w:type="dxa"/>
+          </w:tcPr>
+          <w:p>
+            <w:pPr>
+              <w:rPr>
+                <w:b/>
+                <w:lang w:val="en-US"/>
+              </w:rPr>
+            </w:pPr>
+            <w:r>
+              <w:rPr>
+                <w:b/>
+                <w:lang w:val="en-US"/>
+              </w:rPr>
+              <w:t>MONK-1</w:t>
+            </w:r>
+          </w:p>
+        </w:tc>
+        <w:tc>
+          <w:tcPr>
+            <w:tcW w:w="1316" w:type="dxa"/>
+          </w:tcPr>
+          <w:p>
+            <w:pPr>
+              <w:jc w:val="right"/>
+              <w:rPr>
+                <w:b/>
+                <w:lang w:val="en-US"/>
+              </w:rPr>
+            </w:pPr>
+            <w:r>
+              <w:rPr>
+                <w:b/>
+                <w:lang w:val="en-US"/>
+              </w:rPr>
+              <w:t>0.0753</w:t>
+            </w:r>
+          </w:p>
+        </w:tc>
+        <w:tc>
+          <w:tcPr>
+            <w:tcW w:w="1316" w:type="dxa"/>
+          </w:tcPr>
+          <w:p>
+            <w:pPr>
+              <w:jc w:val="right"/>
+              <w:rPr>
+                <w:b/>
+                <w:lang w:val="en-US"/>
+              </w:rPr>
+            </w:pPr>
+            <w:r>
+              <w:rPr>
+                <w:b/>
+                <w:lang w:val="en-US"/>
+              </w:rPr>
+              <w:t>0.0058</w:t>
+            </w:r>
+          </w:p>
+        </w:tc>
+        <w:tc>
+          <w:tcPr>
+            <w:tcW w:w="1316" w:type="dxa"/>
+          </w:tcPr>
+          <w:p>
+            <w:pPr>
+              <w:jc w:val="right"/>
+              <w:rPr>
+                <w:b/>
+                <w:lang w:val="en-US"/>
+              </w:rPr>
+            </w:pPr>
+            <w:r>
+              <w:rPr>
+                <w:b/>
+                <w:lang w:val="en-US"/>
+              </w:rPr>
+              <w:t>0.0047</w:t>
+            </w:r>
+          </w:p>
+        </w:tc>
+        <w:tc>
+          <w:tcPr>
+            <w:tcW w:w="1316" w:type="dxa"/>
+          </w:tcPr>
+          <w:p>
+            <w:pPr>
+              <w:jc w:val="right"/>
+              <w:rPr>
+                <w:b/>
+                <w:lang w:val="en-US"/>
+              </w:rPr>
+            </w:pPr>
+            <w:r>
+              <w:rPr>
+                <w:b/>
+                <w:lang w:val="en-US"/>
+              </w:rPr>
+              <w:t>0.0263</w:t>
+            </w:r>
+          </w:p>
+        </w:tc>
+        <w:tc>
+          <w:tcPr>
+            <w:tcW w:w="1316" w:type="dxa"/>
+          </w:tcPr>
+          <w:p>
+            <w:pPr>
+              <w:jc w:val="right"/>
+              <w:rPr>
+                <w:b/>
+                <w:lang w:val="en-US"/>
+              </w:rPr>
+            </w:pPr>
+            <w:r>
+              <w:rPr>
+                <w:b/>
+                <w:lang w:val="en-US"/>
+              </w:rPr>
+              <w:t>0.2870</w:t>
+            </w:r>
+          </w:p>
+        </w:tc>
+        <w:tc>
+          <w:tcPr>
+            <w:tcW w:w="1316" w:type="dxa"/>
+          </w:tcPr>
+          <w:p>
+            <w:pPr>
+              <w:jc w:val="right"/>
+              <w:rPr>
+                <w:b/>
+                <w:lang w:val="en-US"/>
+              </w:rPr>
+            </w:pPr>
+            <w:r>
+              <w:rPr>
+                <w:b/>
+                <w:lang w:val="en-US"/>
+              </w:rPr>
+              <w:t>0.0008</w:t>
+            </w:r>
+          </w:p>
+        </w:tc>
+      </w:tr>
+      <w:tr>
+        <w:tc>
+          <w:tcPr>
+            <w:tcW w:w="1316" w:type="dxa"/>
+          </w:tcPr>
+          <w:p>
+            <w:pPr>
+              <w:rPr>
+                <w:b/>
+                <w:lang w:val="en-US"/>
+              </w:rPr>
+            </w:pPr>
+            <w:r>
+              <w:rPr>
+                <w:b/>
+                <w:lang w:val="en-US"/>
+              </w:rPr>
+              <w:t>MONK-2</w:t>
+            </w:r>
+          </w:p>
+        </w:tc>
+        <w:tc>
+          <w:tcPr>
+            <w:tcW w:w="1316" w:type="dxa"/>
+          </w:tcPr>
+          <w:p>
+            <w:pPr>
+              <w:jc w:val="right"/>
+              <w:rPr>
+                <w:b/>
+                <w:lang w:val="en-US"/>
+              </w:rPr>
+            </w:pPr>
+            <w:r>
+              <w:rPr>
+                <w:b/>
+                <w:lang w:val="en-US"/>
+              </w:rPr>
+              <w:t>0.0037</w:t>
+            </w:r>
+          </w:p>
+        </w:tc>
+        <w:tc>
+          <w:tcPr>
+            <w:tcW w:w="1316" w:type="dxa"/>
+          </w:tcPr>
+          <w:p>
+            <w:pPr>
+              <w:jc w:val="right"/>
+              <w:rPr>
+                <w:b/>
+                <w:lang w:val="en-US"/>
+              </w:rPr>
+            </w:pPr>
+            <w:r>
+              <w:rPr>
+                <w:b/>
+                <w:lang w:val="en-US"/>
+              </w:rPr>
+              <w:t>0.0025</w:t>
+            </w:r>
+          </w:p>
+        </w:tc>
+        <w:tc>
+          <w:tcPr>
+            <w:tcW w:w="1316" w:type="dxa"/>
+          </w:tcPr>
+          <w:p>
+            <w:pPr>
+              <w:jc w:val="right"/>
+              <w:rPr>
+                <w:b/>
+                <w:lang w:val="en-US"/>
+              </w:rPr>
+            </w:pPr>
+            <w:r>
+              <w:rPr>
+                <w:b/>
+                <w:lang w:val="en-US"/>
+              </w:rPr>
+              <w:t>0.0010</w:t>
+            </w:r>
+          </w:p>
+        </w:tc>
+        <w:tc>
+          <w:tcPr>
+            <w:tcW w:w="1316" w:type="dxa"/>
+          </w:tcPr>
+          <w:p>
+            <w:pPr>
+              <w:jc w:val="right"/>
+              <w:rPr>
+                <w:b/>
+                <w:lang w:val="en-US"/>
+              </w:rPr>
+            </w:pPr>
+            <w:r>
+              <w:rPr>
+                <w:b/>
+                <w:lang w:val="en-US"/>
+              </w:rPr>
+              <w:t>0.0157</w:t>
+            </w:r>
+          </w:p>
+        </w:tc>
+        <w:tc>
+          <w:tcPr>
+            <w:tcW w:w="1316" w:type="dxa"/>
+          </w:tcPr>
+          <w:p>
+            <w:pPr>
+              <w:jc w:val="right"/>
+              <w:rPr>
+                <w:b/>
+                <w:lang w:val="en-US"/>
+              </w:rPr>
+            </w:pPr>
+            <w:r>
+              <w:rPr>
+                <w:b/>
+                <w:lang w:val="en-US"/>
+              </w:rPr>
+              <w:t>0.0173</w:t>
+            </w:r>
+          </w:p>
+        </w:tc>
+        <w:tc>
+          <w:tcPr>
+            <w:tcW w:w="1316" w:type="dxa"/>
+          </w:tcPr>
+          <w:p>
+            <w:pPr>
+              <w:jc w:val="right"/>
+              <w:rPr>
+                <w:b/>
+                <w:lang w:val="en-US"/>
+              </w:rPr>
+            </w:pPr>
+            <w:r>
+              <w:rPr>
+                <w:b/>
+                <w:lang w:val="en-US"/>
+              </w:rPr>
+              <w:t>0.0062</w:t>
+            </w:r>
+          </w:p>
+        </w:tc>
+      </w:tr>
+      <w:tr>
+        <w:tc>
+          <w:tcPr>
+            <w:tcW w:w="1316" w:type="dxa"/>
+          </w:tcPr>
+          <w:p>
+            <w:pPr>
+              <w:rPr>
+                <w:b/>
+                <w:lang w:val="en-US"/>
+              </w:rPr>
+            </w:pPr>
+            <w:r>
+              <w:rPr>
+                <w:b/>
+                <w:lang w:val="en-US"/>
+              </w:rPr>
+              <w:t>MONK-3</w:t>
+            </w:r>
+          </w:p>
+        </w:tc>
+        <w:tc>
+          <w:tcPr>
+            <w:tcW w:w="1316" w:type="dxa"/>
+          </w:tcPr>
+          <w:p>
+            <w:pPr>
+              <w:jc w:val="right"/>
+              <w:rPr>
+                <w:b/>
+                <w:lang w:val="en-US"/>
+              </w:rPr>
+            </w:pPr>
+            <w:r>
+              <w:rPr>
+                <w:b/>
+                <w:lang w:val="en-US"/>
+              </w:rPr>
+              <w:t>0.0071</w:t>
+            </w:r>
+          </w:p>
+        </w:tc>
+        <w:tc>
+          <w:tcPr>
+            <w:tcW w:w="1316" w:type="dxa"/>
+          </w:tcPr>
+          <w:p>
+            <w:pPr>
+              <w:jc w:val="right"/>
+              <w:rPr>
+                <w:b/>
+                <w:lang w:val="en-US"/>
+              </w:rPr>
+            </w:pPr>
+            <w:r>
+              <w:rPr>
+                <w:b/>
+                <w:lang w:val="en-US"/>
+              </w:rPr>
+              <w:t>0.2937</w:t>
+            </w:r>
+          </w:p>
+        </w:tc>
+        <w:tc>
+          <w:tcPr>
+            <w:tcW w:w="1316" w:type="dxa"/>
+          </w:tcPr>
+          <w:p>
+            <w:pPr>
+              <w:jc w:val="right"/>
+              <w:rPr>
+                <w:b/>
+                <w:lang w:val="en-US"/>
+              </w:rPr>
+            </w:pPr>
+            <w:r>
+              <w:rPr>
+                <w:b/>
+                <w:lang w:val="en-US"/>
+              </w:rPr>
+              <w:t>0.0008</w:t>
+            </w:r>
+          </w:p>
+        </w:tc>
+        <w:tc>
+          <w:tcPr>
+            <w:tcW w:w="1316" w:type="dxa"/>
+          </w:tcPr>
+          <w:p>
+            <w:pPr>
+              <w:jc w:val="right"/>
+              <w:rPr>
+                <w:b/>
+                <w:lang w:val="en-US"/>
+              </w:rPr>
+            </w:pPr>
+            <w:r>
+              <w:rPr>
+                <w:b/>
+                <w:lang w:val="en-US"/>
+              </w:rPr>
+              <w:t>0.</w:t>
+            </w:r>
+            <w:r>
+              <w:rPr>
+                <w:b/>
+                <w:lang w:val="en-US"/>
+              </w:rPr>
+              <w:t>0029</w:t>
+            </w:r>
+          </w:p>
+        </w:tc>
+        <w:tc>
+          <w:tcPr>
+            <w:tcW w:w="1316" w:type="dxa"/>
+          </w:tcPr>
+          <w:p>
+            <w:pPr>
+              <w:jc w:val="right"/>
+              <w:rPr>
+                <w:b/>
+                <w:lang w:val="en-US"/>
+              </w:rPr>
+            </w:pPr>
+            <w:r>
+              <w:rPr>
+                <w:b/>
+                <w:lang w:val="en-US"/>
+              </w:rPr>
+              <w:t>0.2559</w:t>
+            </w:r>
+          </w:p>
+        </w:tc>
+        <w:tc>
+          <w:tcPr>
+            <w:tcW w:w="1316" w:type="dxa"/>
+          </w:tcPr>
+          <w:p>
+            <w:pPr>
+              <w:jc w:val="right"/>
+              <w:rPr>
+                <w:b/>
+                <w:lang w:val="en-US"/>
+              </w:rPr>
+            </w:pPr>
+            <w:r>
+              <w:rPr>
+                <w:b/>
+                <w:lang w:val="en-US"/>
+              </w:rPr>
+              <w:t>0.0070</w:t>
+            </w:r>
+          </w:p>
+        </w:tc>
+      </w:tr>
+    </w:tbl>
+    <w:p>
+      <w:pPr>
+        <w:rPr>
+          <w:b/>
+          <w:lang w:val="en-US"/>
+        </w:rPr>
+      </w:pPr>
+    </w:p>
+    <w:p>
+      <w:pPr>
+        <w:rPr>
+          <w:lang w:val="en-US"/>
+        </w:rPr>
+      </w:pPr>
+      <w:r>
+        <w:rPr>
+          <w:lang w:val="en-US"/>
+        </w:rPr>
+        <w:t>Based on the results, which attribute should be used for splitting the examples at the root node?</w:t>
+      </w:r>
+    </w:p>
+    <w:p>
+      <w:pPr>
+        <w:pStyle w:val="ListParagraph"/>
+        <w:numPr>
+          <w:ilvl w:val="0"/>
+          <w:numId w:val="3"/>
+        </w:numPr>
+        <w:rPr>
+          <w:lang w:val="en-US"/>
+        </w:rPr>
+      </w:pPr>
+      <w:r>
+        <w:rPr>
+          <w:lang w:val="en-US"/>
+        </w:rPr>
+        <w:t>MONK-1 should have a5</w:t>
+      </w:r>
+      <w:r>
+        <w:rPr>
+          <w:lang w:val="en-US"/>
+        </w:rPr>
+        <w:t xml:space="preserve"> as root node, MONK-2 should have a4 and MONK-3 should have a2.</w:t>
+      </w:r>
+    </w:p>
+    <w:p>
+      <w:pPr>
+        <w:pStyle w:val="Heading1"/>
+        <w:rPr>
+          <w:lang w:val="en-US"/>
+        </w:rPr>
+      </w:pPr>
+      <w:r>
+        <w:rPr>
+          <w:lang w:val="en-US"/>
+        </w:rPr>
+        <w:t>5</w:t>
+      </w:r>
+    </w:p>
+    <w:p>
+      <w:pPr>
+        <w:rPr>
+          <w:noProof/>
+          <w:lang w:eastAsia="sv-SE"/>
+        </w:rPr>
+      </w:pPr>
+      <w:r>
+        <w:rPr>
+          <w:lang w:val="en-US"/>
+        </w:rPr>
+        <w:t xml:space="preserve">Split the monk1 data into subsets according to the selected attribute using the function select (again, defined in dtree.py) and compute the information gains for the nodes on the next level of the tree. </w:t>
+      </w:r>
+      <w:r>
+        <w:rPr>
+          <w:lang w:val="en-US"/>
+        </w:rPr>
+        <w:t>Which attributes should be tested for these nodes?</w:t>
+      </w:r>
+      <w:r>
+        <w:rPr>
+          <w:noProof/>
+          <w:lang w:eastAsia="sv-SE"/>
+        </w:rPr>
+        <w:t xml:space="preserve"> </w:t>
+      </w:r>
+    </w:p>
+    <w:p>
+      <w:pPr>
+        <w:pStyle w:val="ListParagraph"/>
+        <w:numPr>
+          <w:ilvl w:val="0"/>
+          <w:numId w:val="3"/>
+        </w:numPr>
+        <w:rPr>
+          <w:lang w:val="en-US"/>
+        </w:rPr>
+      </w:pPr>
+      <w:r>
+        <w:rPr>
+          <w:lang w:val="en-US"/>
+        </w:rPr>
+        <w:t xml:space="preserve">Gains for the second level were calculated by using the </w:t>
+      </w:r>
+      <w:r>
+        <w:rPr>
+          <w:i/>
+          <w:lang w:val="en-US"/>
+        </w:rPr>
+        <w:t>select</w:t>
+      </w:r>
+      <w:r>
+        <w:rPr>
+          <w:lang w:val="en-US"/>
+        </w:rPr>
+        <w:t xml:space="preserve"> function to divide the attributes on a5. Selection a5=1 gave entropy = 0 --&gt; all true in this case. The gains can be seen in the table below.</w:t>
+      </w:r>
+    </w:p>
+    <w:tbl>
+      <w:tblPr>
+        <w:tblStyle w:val="TableGrid"/>
+        <w:tblW w:w="0" w:type="auto"/>
+        <w:tblLook w:val="04A0" w:firstRow="1" w:lastRow="0" w:firstColumn="1" w:lastColumn="0" w:noHBand="0" w:noVBand="1"/>
+      </w:tblPr>
+      <w:tblGrid>
+        <w:gridCol w:w="1316"/>
+        <w:gridCol w:w="1316"/>
+        <w:gridCol w:w="1316"/>
+        <w:gridCol w:w="1316"/>
+        <w:gridCol w:w="1316"/>
+        <w:gridCol w:w="1316"/>
+        <w:gridCol w:w="1316"/>
+      </w:tblGrid>
+      <w:tr>
+        <w:tc>
+          <w:tcPr>
+            <w:tcW w:w="1316" w:type="dxa"/>
+          </w:tcPr>
+          <w:p>
+            <w:pPr>
+              <w:rPr>
+                <w:b/>
+                <w:lang w:val="en-US"/>
+              </w:rPr>
+            </w:pPr>
+          </w:p>
+        </w:tc>
+        <w:tc>
+          <w:tcPr>
+            <w:tcW w:w="1316" w:type="dxa"/>
+          </w:tcPr>
+          <w:p>
+            <w:pPr>
+              <w:jc w:val="center"/>
+              <w:rPr>
+                <w:b/>
+                <w:lang w:val="en-US"/>
+              </w:rPr>
+            </w:pPr>
+            <w:r>
+              <w:rPr>
+                <w:b/>
+                <w:lang w:val="en-US"/>
+              </w:rPr>
+              <w:t>a_1</w:t>
+            </w:r>
+          </w:p>
+        </w:tc>
+        <w:tc>
+          <w:tcPr>
+            <w:tcW w:w="1316" w:type="dxa"/>
+          </w:tcPr>
+          <w:p>
+            <w:pPr>
+              <w:jc w:val="center"/>
+              <w:rPr>
+                <w:b/>
+                <w:lang w:val="en-US"/>
+              </w:rPr>
+            </w:pPr>
+            <w:r>
+              <w:rPr>
+                <w:b/>
+                <w:lang w:val="en-US"/>
+              </w:rPr>
+              <w:t>a_</w:t>
+            </w:r>
+            <w:r>
+              <w:rPr>
+                <w:b/>
+                <w:lang w:val="en-US"/>
+              </w:rPr>
+              <w:t>2</w:t>
+            </w:r>
+          </w:p>
+        </w:tc>
+        <w:tc>
+          <w:tcPr>
+            <w:tcW w:w="1316" w:type="dxa"/>
+          </w:tcPr>
+          <w:p>
+            <w:pPr>
+              <w:jc w:val="center"/>
+              <w:rPr>
+                <w:b/>
+                <w:lang w:val="en-US"/>
+              </w:rPr>
+            </w:pPr>
+            <w:r>
+              <w:rPr>
+                <w:b/>
+                <w:lang w:val="en-US"/>
+              </w:rPr>
+              <w:t>a_</w:t>
+            </w:r>
+            <w:r>
+              <w:rPr>
+                <w:b/>
+                <w:lang w:val="en-US"/>
+              </w:rPr>
+              <w:t>3</w:t>
+            </w:r>
+          </w:p>
+        </w:tc>
+        <w:tc>
+          <w:tcPr>
+            <w:tcW w:w="1316" w:type="dxa"/>
+          </w:tcPr>
+          <w:p>
+            <w:pPr>
+              <w:jc w:val="center"/>
+              <w:rPr>
+                <w:b/>
+                <w:lang w:val="en-US"/>
+              </w:rPr>
+            </w:pPr>
+            <w:r>
+              <w:rPr>
+                <w:b/>
+                <w:lang w:val="en-US"/>
+              </w:rPr>
+              <w:t>a_</w:t>
+            </w:r>
+            <w:r>
+              <w:rPr>
+                <w:b/>
+                <w:lang w:val="en-US"/>
+              </w:rPr>
+              <w:t>4</w:t>
+            </w:r>
+          </w:p>
+        </w:tc>
+        <w:tc>
+          <w:tcPr>
+            <w:tcW w:w="1316" w:type="dxa"/>
+          </w:tcPr>
+          <w:p>
+            <w:pPr>
+              <w:jc w:val="center"/>
+              <w:rPr>
+                <w:b/>
+                <w:lang w:val="en-US"/>
+              </w:rPr>
+            </w:pPr>
+            <w:r>
+              <w:rPr>
+                <w:b/>
+                <w:lang w:val="en-US"/>
+              </w:rPr>
+              <w:t>a_</w:t>
+            </w:r>
+            <w:r>
+              <w:rPr>
+                <w:b/>
+                <w:lang w:val="en-US"/>
+              </w:rPr>
+              <w:t>5</w:t>
+            </w:r>
+          </w:p>
+        </w:tc>
+        <w:tc>
+          <w:tcPr>
+            <w:tcW w:w="1316" w:type="dxa"/>
+          </w:tcPr>
+          <w:p>
+            <w:pPr>
+              <w:jc w:val="center"/>
+              <w:rPr>
+                <w:b/>
+                <w:lang w:val="en-US"/>
+              </w:rPr>
+            </w:pPr>
+            <w:r>
+              <w:rPr>
+                <w:b/>
+                <w:lang w:val="en-US"/>
+              </w:rPr>
+              <w:t>a_</w:t>
+            </w:r>
+            <w:r>
+              <w:rPr>
+                <w:b/>
+                <w:lang w:val="en-US"/>
+              </w:rPr>
+              <w:t>6</w:t>
+            </w:r>
+          </w:p>
+        </w:tc>
+      </w:tr>
+      <w:tr>
+        <w:tc>
+          <w:tcPr>
+            <w:tcW w:w="1316" w:type="dxa"/>
+          </w:tcPr>
+          <w:p>
+            <w:pPr>
+              <w:jc w:val="center"/>
+              <w:rPr>
+                <w:b/>
+                <w:lang w:val="en-US"/>
+              </w:rPr>
+            </w:pPr>
+            <w:r>
+              <w:rPr>
+                <w:b/>
+                <w:lang w:val="en-US"/>
+              </w:rPr>
+              <w:t>a</w:t>
+            </w:r>
+            <w:r>
+              <w:rPr>
+                <w:b/>
+                <w:lang w:val="en-US"/>
+              </w:rPr>
+              <w:t>5 = 2</w:t>
+            </w:r>
+          </w:p>
+        </w:tc>
+        <w:tc>
+          <w:tcPr>
+            <w:tcW w:w="1316" w:type="dxa"/>
+          </w:tcPr>
+          <w:p>
+            <w:pPr>
+              <w:jc w:val="right"/>
+              <w:rPr>
+                <w:b/>
+                <w:lang w:val="en-US"/>
+              </w:rPr>
+            </w:pPr>
+            <w:r>
+              <w:rPr>
+                <w:b/>
+                <w:lang w:val="en-US"/>
+              </w:rPr>
+              <w:t>0.0402</w:t>
+            </w:r>
+          </w:p>
+        </w:tc>
+        <w:tc>
+          <w:tcPr>
+            <w:tcW w:w="1316" w:type="dxa"/>
+          </w:tcPr>
+          <w:p>
+            <w:pPr>
+              <w:jc w:val="right"/>
+              <w:rPr>
+                <w:b/>
+                <w:lang w:val="en-US"/>
+              </w:rPr>
+            </w:pPr>
+            <w:r>
+              <w:rPr>
+                <w:b/>
+                <w:lang w:val="en-US"/>
+              </w:rPr>
+              <w:t>0.0151</w:t>
+            </w:r>
+          </w:p>
+        </w:tc>
+        <w:tc>
+          <w:tcPr>
+            <w:tcW w:w="1316" w:type="dxa"/>
+          </w:tcPr>
+          <w:p>
+            <w:pPr>
+              <w:jc w:val="right"/>
+              <w:rPr>
+                <w:b/>
+                <w:lang w:val="en-US"/>
+              </w:rPr>
+            </w:pPr>
+            <w:r>
+              <w:rPr>
+                <w:b/>
+                <w:lang w:val="en-US"/>
+              </w:rPr>
+              <w:t>0.0373</w:t>
+            </w:r>
+          </w:p>
+        </w:tc>
+        <w:tc>
+          <w:tcPr>
+            <w:tcW w:w="1316" w:type="dxa"/>
+          </w:tcPr>
+          <w:p>
+            <w:pPr>
+              <w:jc w:val="right"/>
+              <w:rPr>
+                <w:b/>
+                <w:u w:val="single"/>
+                <w:lang w:val="en-US"/>
+              </w:rPr>
+            </w:pPr>
+            <w:r>
+              <w:rPr>
+                <w:b/>
+                <w:u w:val="single"/>
+                <w:lang w:val="en-US"/>
+              </w:rPr>
+              <w:t>0.0489</w:t>
+            </w:r>
+          </w:p>
+        </w:tc>
+        <w:tc>
+          <w:tcPr>
+            <w:tcW w:w="1316" w:type="dxa"/>
+          </w:tcPr>
+          <w:p>
+            <w:pPr>
+              <w:jc w:val="right"/>
+              <w:rPr>
+                <w:b/>
+                <w:lang w:val="en-US"/>
+              </w:rPr>
+            </w:pPr>
+            <w:r>
+              <w:rPr>
+                <w:b/>
+                <w:lang w:val="en-US"/>
+              </w:rPr>
+              <w:t>0.0000</w:t>
+            </w:r>
+          </w:p>
+        </w:tc>
+        <w:tc>
+          <w:tcPr>
+            <w:tcW w:w="1316" w:type="dxa"/>
+          </w:tcPr>
+          <w:p>
+            <w:pPr>
+              <w:jc w:val="right"/>
+              <w:rPr>
+                <w:b/>
+                <w:lang w:val="en-US"/>
+              </w:rPr>
+            </w:pPr>
+            <w:r>
+              <w:rPr>
+                <w:b/>
+                <w:lang w:val="en-US"/>
+              </w:rPr>
+              <w:t>0.0258</w:t>
+            </w:r>
+          </w:p>
+        </w:tc>
+      </w:tr>
+      <w:tr>
+        <w:tc>
+          <w:tcPr>
+            <w:tcW w:w="1316" w:type="dxa"/>
+          </w:tcPr>
+          <w:p>
+            <w:pPr>
+              <w:jc w:val="center"/>
+              <w:rPr>
+                <w:b/>
+                <w:lang w:val="en-US"/>
+              </w:rPr>
+            </w:pPr>
+            <w:r>
+              <w:rPr>
+                <w:b/>
+                <w:lang w:val="en-US"/>
+              </w:rPr>
+              <w:t>a</w:t>
+            </w:r>
+            <w:r>
+              <w:rPr>
+                <w:b/>
+                <w:lang w:val="en-US"/>
+              </w:rPr>
+              <w:t>5 = 3</w:t>
+            </w:r>
+          </w:p>
+        </w:tc>
+        <w:tc>
+          <w:tcPr>
+            <w:tcW w:w="1316" w:type="dxa"/>
+          </w:tcPr>
+          <w:p>
+            <w:pPr>
+              <w:jc w:val="right"/>
+              <w:rPr>
+                <w:b/>
+                <w:lang w:val="en-US"/>
+              </w:rPr>
+            </w:pPr>
+            <w:r>
+              <w:rPr>
+                <w:b/>
+                <w:lang w:val="en-US"/>
+              </w:rPr>
+              <w:t>0.0331</w:t>
+            </w:r>
+          </w:p>
+        </w:tc>
+        <w:tc>
+          <w:tcPr>
+            <w:tcW w:w="1316" w:type="dxa"/>
+          </w:tcPr>
+          <w:p>
+            <w:pPr>
+              <w:jc w:val="right"/>
+              <w:rPr>
+                <w:b/>
+                <w:lang w:val="en-US"/>
+              </w:rPr>
+            </w:pPr>
+            <w:r>
+              <w:rPr>
+                <w:b/>
+                <w:lang w:val="en-US"/>
+              </w:rPr>
+              <w:t>0.0022</w:t>
+            </w:r>
+          </w:p>
+        </w:tc>
+        <w:tc>
+          <w:tcPr>
+            <w:tcW w:w="1316" w:type="dxa"/>
+          </w:tcPr>
+          <w:p>
+            <w:pPr>
+              <w:jc w:val="right"/>
+              <w:rPr>
+                <w:b/>
+                <w:lang w:val="en-US"/>
+              </w:rPr>
+            </w:pPr>
+            <w:r>
+              <w:rPr>
+                <w:b/>
+                <w:lang w:val="en-US"/>
+              </w:rPr>
+              <w:t>0.0180</w:t>
+            </w:r>
+          </w:p>
+        </w:tc>
+        <w:tc>
+          <w:tcPr>
+            <w:tcW w:w="1316" w:type="dxa"/>
+          </w:tcPr>
+          <w:p>
+            <w:pPr>
+              <w:jc w:val="right"/>
+              <w:rPr>
+                <w:b/>
+                <w:lang w:val="en-US"/>
+              </w:rPr>
+            </w:pPr>
+            <w:r>
+              <w:rPr>
+                <w:b/>
+                <w:lang w:val="en-US"/>
+              </w:rPr>
+              <w:t>0.0191</w:t>
+            </w:r>
+          </w:p>
+        </w:tc>
+        <w:tc>
+          <w:tcPr>
+            <w:tcW w:w="1316" w:type="dxa"/>
+          </w:tcPr>
+          <w:p>
+            <w:pPr>
+              <w:jc w:val="right"/>
+              <w:rPr>
+                <w:b/>
+                <w:lang w:val="en-US"/>
+              </w:rPr>
+            </w:pPr>
+            <w:r>
+              <w:rPr>
+                <w:b/>
+                <w:lang w:val="en-US"/>
+              </w:rPr>
+              <w:t>0.0000</w:t>
+            </w:r>
+          </w:p>
+        </w:tc>
+        <w:tc>
+          <w:tcPr>
+            <w:tcW w:w="1316" w:type="dxa"/>
+          </w:tcPr>
+          <w:p>
+            <w:pPr>
+              <w:jc w:val="right"/>
+              <w:rPr>
+                <w:b/>
+                <w:u w:val="single"/>
+                <w:lang w:val="en-US"/>
+              </w:rPr>
+            </w:pPr>
+            <w:r>
+              <w:rPr>
+                <w:b/>
+                <w:u w:val="single"/>
+                <w:lang w:val="en-US"/>
+              </w:rPr>
+              <w:t>0.0451</w:t>
+            </w:r>
+          </w:p>
+        </w:tc>
+      </w:tr>
+      <w:tr>
+        <w:tc>
+          <w:tcPr>
+            <w:tcW w:w="1316" w:type="dxa"/>
+          </w:tcPr>
+          <w:p>
+            <w:pPr>
+              <w:jc w:val="center"/>
+              <w:rPr>
+                <w:b/>
+                <w:lang w:val="en-US"/>
+              </w:rPr>
+            </w:pPr>
+            <w:r>
+              <w:rPr>
+                <w:b/>
+                <w:lang w:val="en-US"/>
+              </w:rPr>
+              <w:t>a</w:t>
+            </w:r>
+            <w:r>
+              <w:rPr>
+                <w:b/>
+                <w:lang w:val="en-US"/>
+              </w:rPr>
+              <w:t>5 = 4</w:t>
+            </w:r>
+          </w:p>
+        </w:tc>
+        <w:tc>
+          <w:tcPr>
+            <w:tcW w:w="1316" w:type="dxa"/>
+          </w:tcPr>
+          <w:p>
+            <w:pPr>
+              <w:jc w:val="right"/>
+              <w:rPr>
+                <w:b/>
+                <w:u w:val="single"/>
+                <w:lang w:val="en-US"/>
+              </w:rPr>
+            </w:pPr>
+            <w:r>
+              <w:rPr>
+                <w:b/>
+                <w:u w:val="single"/>
+                <w:lang w:val="en-US"/>
+              </w:rPr>
+              <w:t>0.2063</w:t>
+            </w:r>
+          </w:p>
+        </w:tc>
+        <w:tc>
+          <w:tcPr>
+            <w:tcW w:w="1316" w:type="dxa"/>
+          </w:tcPr>
+          <w:p>
+            <w:pPr>
+              <w:jc w:val="right"/>
+              <w:rPr>
+                <w:b/>
+                <w:lang w:val="en-US"/>
+              </w:rPr>
+            </w:pPr>
+            <w:r>
+              <w:rPr>
+                <w:b/>
+                <w:lang w:val="en-US"/>
+              </w:rPr>
+              <w:t>0.0340</w:t>
+            </w:r>
+          </w:p>
+        </w:tc>
+        <w:tc>
+          <w:tcPr>
+            <w:tcW w:w="1316" w:type="dxa"/>
+          </w:tcPr>
+          <w:p>
+            <w:pPr>
+              <w:jc w:val="right"/>
+              <w:rPr>
+                <w:b/>
+                <w:lang w:val="en-US"/>
+              </w:rPr>
+            </w:pPr>
+            <w:r>
+              <w:rPr>
+                <w:b/>
+                <w:lang w:val="en-US"/>
+              </w:rPr>
+              <w:t>0.0259</w:t>
+            </w:r>
+          </w:p>
+        </w:tc>
+        <w:tc>
+          <w:tcPr>
+            <w:tcW w:w="1316" w:type="dxa"/>
+          </w:tcPr>
+          <w:p>
+            <w:pPr>
+              <w:jc w:val="right"/>
+              <w:rPr>
+                <w:b/>
+                <w:lang w:val="en-US"/>
+              </w:rPr>
+            </w:pPr>
+            <w:r>
+              <w:rPr>
+                <w:b/>
+                <w:lang w:val="en-US"/>
+              </w:rPr>
+              <w:t>0.0759</w:t>
+            </w:r>
+          </w:p>
+        </w:tc>
+        <w:tc>
+          <w:tcPr>
+            <w:tcW w:w="1316" w:type="dxa"/>
+          </w:tcPr>
+          <w:p>
+            <w:pPr>
+              <w:jc w:val="right"/>
+              <w:rPr>
+                <w:b/>
+                <w:lang w:val="en-US"/>
+              </w:rPr>
+            </w:pPr>
+            <w:r>
+              <w:rPr>
+                <w:b/>
+                <w:lang w:val="en-US"/>
+              </w:rPr>
+              <w:t>0.0000</w:t>
+            </w:r>
+          </w:p>
+        </w:tc>
+        <w:tc>
+          <w:tcPr>
+            <w:tcW w:w="1316" w:type="dxa"/>
+          </w:tcPr>
+          <w:p>
+            <w:pPr>
+              <w:jc w:val="right"/>
+              <w:rPr>
+                <w:b/>
+                <w:lang w:val="en-US"/>
+              </w:rPr>
+            </w:pPr>
+            <w:r>
+              <w:rPr>
+                <w:b/>
+                <w:lang w:val="en-US"/>
+              </w:rPr>
+              <w:t>0.0033</w:t>
+            </w:r>
+          </w:p>
+        </w:tc>
+      </w:tr>
+    </w:tbl>
+    <w:p>
+      <w:pPr>
+        <w:rPr>
+          <w:lang w:val="en-US"/>
+        </w:rPr>
+      </w:pPr>
+    </w:p>
+    <w:p>
+      <w:pPr>
+        <w:rPr>
+          <w:lang w:val="en-US"/>
+        </w:rPr>
+      </w:pPr>
+      <w:r>
+        <w:rPr>
+          <w:lang w:val="en-US"/>
+        </w:rPr>
+        <w:lastRenderedPageBreak/>
+        <w:t xml:space="preserve">The leaf nodes where calculated by </w:t>
+      </w:r>
+      <w:proofErr w:type="spellStart"/>
+      <w:r>
+        <w:rPr>
+          <w:i/>
+          <w:lang w:val="en-US"/>
+        </w:rPr>
+        <w:t>mostCommon</w:t>
+      </w:r>
+      <w:proofErr w:type="spellEnd"/>
+    </w:p>
+    <w:p>
+      <w:pPr>
+        <w:rPr>
+          <w:lang w:val="en-US"/>
+        </w:rPr>
+      </w:pPr>
+      <w:r>
+        <w:rPr>
+          <w:noProof/>
+          <w:lang w:eastAsia="sv-SE"/>
+        </w:rPr>
+        <w:drawing>
+          <wp:inline distT="0" distB="0" distL="0" distR="0" wp14:anchorId="41A9AD7D" wp14:editId="25716BEE">
+            <wp:extent cx="4438650" cy="2219325"/>
+            <wp:effectExtent l="0" t="0" r="0" b="9525"/>
+            <wp:docPr id="4" name="Picture 4"/>
+            <wp:cNvGraphicFramePr>
+              <a:graphicFrameLocks xmlns:a="http://schemas.openxmlformats.org/drawingml/2006/main" noChangeAspect="1"/>
+            </wp:cNvGraphicFramePr>
+            <a:graphic xmlns:a="http://schemas.openxmlformats.org/drawingml/2006/main">
+              <a:graphicData uri="http://schemas.openxmlformats.org/drawingml/2006/picture">
+                <pic:pic xmlns:pic="http://schemas.openxmlformats.org/drawingml/2006/picture">
+                  <pic:nvPicPr>
+                    <pic:cNvPr id="0" name="DecisoinTree.jpg"/>
+                    <pic:cNvPicPr/>
+                  </pic:nvPicPr>
+                  <pic:blipFill>
+                    <a:blip r:embed="rId6">
+                      <a:extLst>
+                        <a:ext uri="{28A0092B-C50C-407E-A947-70E740481C1C}">
+                          <a14:useLocalDpi xmlns:a14="http://schemas.microsoft.com/office/drawing/2010/main" val="0"/>
+                        </a:ext>
+                      </a:extLst>
+                    </a:blip>
+                    <a:stretch>
+                      <a:fillRect/>
+                    </a:stretch>
+                  </pic:blipFill>
+                  <pic:spPr>
+                    <a:xfrm>
+                      <a:off x="0" y="0"/>
+                      <a:ext cx="4444529" cy="2222265"/>
+                    </a:xfrm>
+                    <a:prstGeom prst="rect">
+                      <a:avLst/>
+                    </a:prstGeom>
+                  </pic:spPr>
+                </pic:pic>
+              </a:graphicData>
+            </a:graphic>
+          </wp:inline>
+        </w:drawing>
+      </w:r>
+      <w:bookmarkStart w:id="0" w:name="_GoBack"/>
+      <w:bookmarkEnd w:id="0"/>
     </w:p>
     <w:p>
       <w:pPr>
@@ -483,6 +1845,7 @@
           </w:tcPr>
           <w:p>
             <w:pPr>
+              <w:jc w:val="center"/>
               <w:rPr>
                 <w:b/>
                 <w:lang w:val="en-US"/>
@@ -494,7 +1857,7 @@
                 <w:b/>
                 <w:lang w:val="en-US"/>
               </w:rPr>
-              <w:t>C</w:t>
+              <w:t>E</w:t>
             </w:r>
             <w:r>
               <w:rPr>
@@ -504,27 +1867,6 @@
               <w:t>_train</w:t>
             </w:r>
             <w:proofErr w:type="spellEnd"/>
-            <w:r>
-              <w:rPr>
-                <w:b/>
-                <w:lang w:val="en-US"/>
-              </w:rPr>
-              <w:t xml:space="preserve"> (</w:t>
-            </w:r>
-            <w:r>
-              <w:rPr>
-                <w:b/>
-                <w:lang w:val="en-US"/>
-              </w:rPr>
-              <w:t>% correctly classified</w:t>
-            </w:r>
-            <w:r>
-              <w:rPr>
-                <w:b/>
-                <w:lang w:val="en-US"/>
-              </w:rPr>
-              <w:t>)</w:t>
-            </w:r>
           </w:p>
         </w:tc>
         <w:tc>
@@ -533,20 +1875,20 @@
           </w:tcPr>
           <w:p>
             <w:pPr>
-              <w:rPr>
-                <w:b/>
-                <w:lang w:val="en-US"/>
-              </w:rPr>
-            </w:pPr>
-            <w:r>
-              <w:rPr>
-                <w:b/>
-                <w:lang w:val="en-US"/>
-              </w:rPr>
-              <w:t>C</w:t>
-            </w:r>
-            <w:bookmarkStart w:id="0" w:name="_GoBack"/>
-            <w:bookmarkEnd w:id="0"/>
+              <w:jc w:val="center"/>
+              <w:rPr>
+                <w:b/>
+                <w:lang w:val="en-US"/>
+              </w:rPr>
+            </w:pPr>
+            <w:proofErr w:type="spellStart"/>
+            <w:r>
+              <w:rPr>
+                <w:b/>
+                <w:lang w:val="en-US"/>
+              </w:rPr>
+              <w:t>E</w:t>
+            </w:r>
             <w:r>
               <w:rPr>
                 <w:b/>
@@ -554,34 +1896,7 @@
               </w:rPr>
               <w:t>_test</w:t>
             </w:r>
-            <w:r>
-              <w:rPr>
-                <w:b/>
-                <w:lang w:val="en-US"/>
-              </w:rPr>
-              <w:t xml:space="preserve"> </w:t>
-            </w:r>
-            <w:r>
-              <w:rPr>
-                <w:b/>
-                <w:lang w:val="en-US"/>
-              </w:rPr>
-              <w:t>(%</w:t>
-            </w:r>
-            <w:r>
-              <w:rPr>
-                <w:b/>
-                <w:lang w:val="en-US"/>
-              </w:rPr>
-              <w:t xml:space="preserve"> correctly classified</w:t>
-            </w:r>
-            <w:r>
-              <w:rPr>
-                <w:b/>
-                <w:lang w:val="en-US"/>
-              </w:rPr>
-              <w:t>)</w:t>
-            </w:r>
+            <w:proofErr w:type="spellEnd"/>
           </w:p>
         </w:tc>
       </w:tr>
@@ -592,6 +1907,7 @@
           </w:tcPr>
           <w:p>
             <w:pPr>
+              <w:jc w:val="center"/>
               <w:rPr>
                 <w:b/>
                 <w:lang w:val="en-US"/>
@@ -612,18 +1928,12 @@
           </w:tcPr>
           <w:p>
             <w:pPr>
-              <w:rPr>
-                <w:b/>
-                <w:lang w:val="en-US"/>
-              </w:rPr>
-            </w:pPr>
-            <w:r>
-              <w:rPr>
-                <w:b/>
-                <w:lang w:val="en-US"/>
-              </w:rPr>
-              <w:t>10</w:t>
-            </w:r>
+              <w:jc w:val="right"/>
+              <w:rPr>
+                <w:b/>
+                <w:lang w:val="en-US"/>
+              </w:rPr>
+            </w:pPr>
             <w:r>
               <w:rPr>
                 <w:b/>
@@ -639,17 +1949,18 @@
           </w:tcPr>
           <w:p>
             <w:pPr>
-              <w:rPr>
-                <w:b/>
-                <w:lang w:val="en-US"/>
-              </w:rPr>
-            </w:pPr>
-            <w:r>
-              <w:rPr>
-                <w:b/>
-                <w:lang w:val="en-US"/>
-              </w:rPr>
-              <w:t>83</w:t>
+              <w:jc w:val="right"/>
+              <w:rPr>
+                <w:b/>
+                <w:lang w:val="en-US"/>
+              </w:rPr>
+            </w:pPr>
+            <w:r>
+              <w:rPr>
+                <w:b/>
+                <w:lang w:val="en-US"/>
+              </w:rPr>
+              <w:t>17</w:t>
             </w:r>
             <w:r>
               <w:rPr>
@@ -668,6 +1979,7 @@
           </w:tcPr>
           <w:p>
             <w:pPr>
+              <w:jc w:val="center"/>
               <w:rPr>
                 <w:b/>
                 <w:lang w:val="en-US"/>
@@ -688,18 +2000,12 @@
           </w:tcPr>
           <w:p>
             <w:pPr>
-              <w:rPr>
-                <w:b/>
-                <w:lang w:val="en-US"/>
-              </w:rPr>
-            </w:pPr>
-            <w:r>
-              <w:rPr>
-                <w:b/>
-                <w:lang w:val="en-US"/>
-              </w:rPr>
-              <w:t>10</w:t>
-            </w:r>
+              <w:jc w:val="right"/>
+              <w:rPr>
+                <w:b/>
+                <w:lang w:val="en-US"/>
+              </w:rPr>
+            </w:pPr>
             <w:r>
               <w:rPr>
                 <w:b/>
@@ -715,17 +2021,18 @@
           </w:tcPr>
           <w:p>
             <w:pPr>
-              <w:rPr>
-                <w:b/>
-                <w:lang w:val="en-US"/>
-              </w:rPr>
-            </w:pPr>
-            <w:r>
-              <w:rPr>
-                <w:b/>
-                <w:lang w:val="en-US"/>
-              </w:rPr>
-              <w:t>69</w:t>
+              <w:jc w:val="right"/>
+              <w:rPr>
+                <w:b/>
+                <w:lang w:val="en-US"/>
+              </w:rPr>
+            </w:pPr>
+            <w:r>
+              <w:rPr>
+                <w:b/>
+                <w:lang w:val="en-US"/>
+              </w:rPr>
+              <w:t>31</w:t>
             </w:r>
             <w:r>
               <w:rPr>
@@ -744,6 +2051,7 @@
           </w:tcPr>
           <w:p>
             <w:pPr>
+              <w:jc w:val="center"/>
               <w:rPr>
                 <w:b/>
                 <w:lang w:val="en-US"/>
@@ -764,18 +2072,12 @@
           </w:tcPr>
           <w:p>
             <w:pPr>
-              <w:rPr>
-                <w:b/>
-                <w:lang w:val="en-US"/>
-              </w:rPr>
-            </w:pPr>
-            <w:r>
-              <w:rPr>
-                <w:b/>
-                <w:lang w:val="en-US"/>
-              </w:rPr>
-              <w:t>10</w:t>
-            </w:r>
+              <w:jc w:val="right"/>
+              <w:rPr>
+                <w:b/>
+                <w:lang w:val="en-US"/>
+              </w:rPr>
+            </w:pPr>
             <w:r>
               <w:rPr>
                 <w:b/>
@@ -791,17 +2093,18 @@
           </w:tcPr>
           <w:p>
             <w:pPr>
-              <w:rPr>
-                <w:b/>
-                <w:lang w:val="en-US"/>
-              </w:rPr>
-            </w:pPr>
-            <w:r>
-              <w:rPr>
-                <w:b/>
-                <w:lang w:val="en-US"/>
-              </w:rPr>
-              <w:t>94</w:t>
+              <w:jc w:val="right"/>
+              <w:rPr>
+                <w:b/>
+                <w:lang w:val="en-US"/>
+              </w:rPr>
+            </w:pPr>
+            <w:r>
+              <w:rPr>
+                <w:b/>
+                <w:lang w:val="en-US"/>
+              </w:rPr>
+              <w:t>6</w:t>
             </w:r>
             <w:r>
               <w:rPr>
@@ -839,9 +2142,637 @@
     <w:p>
       <w:pPr>
         <w:rPr>
-          <w:lang w:val="en-US"/>
-        </w:rPr>
-      </w:pPr>
+          <w:b/>
+          <w:lang w:val="en-US"/>
+        </w:rPr>
+      </w:pPr>
+      <w:r>
+        <w:rPr>
+          <w:b/>
+          <w:lang w:val="en-US"/>
+        </w:rPr>
+        <w:t>Assignment 4</w:t>
+      </w:r>
+      <w:r>
+        <w:rPr>
+          <w:b/>
+          <w:lang w:val="en-US"/>
+        </w:rPr>
+        <w:t xml:space="preserve"> (error in %)</w:t>
+      </w:r>
+      <w:r>
+        <w:rPr>
+          <w:b/>
+          <w:lang w:val="en-US"/>
+        </w:rPr>
+        <w:t>:</w:t>
+      </w:r>
+    </w:p>
+    <w:tbl>
+      <w:tblPr>
+        <w:tblStyle w:val="TableGrid"/>
+        <w:tblW w:w="0" w:type="auto"/>
+        <w:tblLook w:val="04A0" w:firstRow="1" w:lastRow="0" w:firstColumn="1" w:lastColumn="0" w:noHBand="0" w:noVBand="1"/>
+      </w:tblPr>
+      <w:tblGrid>
+        <w:gridCol w:w="1236"/>
+        <w:gridCol w:w="1157"/>
+        <w:gridCol w:w="1157"/>
+        <w:gridCol w:w="1157"/>
+        <w:gridCol w:w="1157"/>
+        <w:gridCol w:w="1157"/>
+        <w:gridCol w:w="1157"/>
+        <w:gridCol w:w="1110"/>
+      </w:tblGrid>
+      <w:tr>
+        <w:tc>
+          <w:tcPr>
+            <w:tcW w:w="1235" w:type="dxa"/>
+          </w:tcPr>
+          <w:p>
+            <w:pPr>
+              <w:rPr>
+                <w:b/>
+                <w:lang w:val="en-US"/>
+              </w:rPr>
+            </w:pPr>
+          </w:p>
+        </w:tc>
+        <w:tc>
+          <w:tcPr>
+            <w:tcW w:w="1158" w:type="dxa"/>
+          </w:tcPr>
+          <w:p>
+            <w:pPr>
+              <w:jc w:val="center"/>
+              <w:rPr>
+                <w:b/>
+                <w:lang w:val="en-US"/>
+              </w:rPr>
+            </w:pPr>
+            <w:r>
+              <w:rPr>
+                <w:b/>
+                <w:lang w:val="en-US"/>
+              </w:rPr>
+              <w:t>0.3</w:t>
+            </w:r>
+          </w:p>
+        </w:tc>
+        <w:tc>
+          <w:tcPr>
+            <w:tcW w:w="1158" w:type="dxa"/>
+          </w:tcPr>
+          <w:p>
+            <w:pPr>
+              <w:jc w:val="center"/>
+              <w:rPr>
+                <w:b/>
+                <w:lang w:val="en-US"/>
+              </w:rPr>
+            </w:pPr>
+            <w:r>
+              <w:rPr>
+                <w:b/>
+                <w:lang w:val="en-US"/>
+              </w:rPr>
+              <w:t>0.4</w:t>
+            </w:r>
+          </w:p>
+        </w:tc>
+        <w:tc>
+          <w:tcPr>
+            <w:tcW w:w="1158" w:type="dxa"/>
+          </w:tcPr>
+          <w:p>
+            <w:pPr>
+              <w:jc w:val="center"/>
+              <w:rPr>
+                <w:b/>
+                <w:lang w:val="en-US"/>
+              </w:rPr>
+            </w:pPr>
+            <w:r>
+              <w:rPr>
+                <w:b/>
+                <w:lang w:val="en-US"/>
+              </w:rPr>
+              <w:t>0.5</w:t>
+            </w:r>
+          </w:p>
+        </w:tc>
+        <w:tc>
+          <w:tcPr>
+            <w:tcW w:w="1158" w:type="dxa"/>
+          </w:tcPr>
+          <w:p>
+            <w:pPr>
+              <w:jc w:val="center"/>
+              <w:rPr>
+                <w:b/>
+                <w:lang w:val="en-US"/>
+              </w:rPr>
+            </w:pPr>
+            <w:r>
+              <w:rPr>
+                <w:b/>
+                <w:lang w:val="en-US"/>
+              </w:rPr>
+              <w:t>0.6</w:t>
+            </w:r>
+          </w:p>
+        </w:tc>
+        <w:tc>
+          <w:tcPr>
+            <w:tcW w:w="1158" w:type="dxa"/>
+          </w:tcPr>
+          <w:p>
+            <w:pPr>
+              <w:jc w:val="center"/>
+              <w:rPr>
+                <w:b/>
+                <w:lang w:val="en-US"/>
+              </w:rPr>
+            </w:pPr>
+            <w:r>
+              <w:rPr>
+                <w:b/>
+                <w:lang w:val="en-US"/>
+              </w:rPr>
+              <w:t>0.7</w:t>
+            </w:r>
+          </w:p>
+        </w:tc>
+        <w:tc>
+          <w:tcPr>
+            <w:tcW w:w="1158" w:type="dxa"/>
+          </w:tcPr>
+          <w:p>
+            <w:pPr>
+              <w:jc w:val="center"/>
+              <w:rPr>
+                <w:b/>
+                <w:lang w:val="en-US"/>
+              </w:rPr>
+            </w:pPr>
+            <w:r>
+              <w:rPr>
+                <w:b/>
+                <w:lang w:val="en-US"/>
+              </w:rPr>
+              <w:t>0.8</w:t>
+            </w:r>
+          </w:p>
+        </w:tc>
+        <w:tc>
+          <w:tcPr>
+            <w:tcW w:w="1105" w:type="dxa"/>
+          </w:tcPr>
+          <w:p>
+            <w:pPr>
+              <w:jc w:val="center"/>
+              <w:rPr>
+                <w:b/>
+                <w:lang w:val="en-US"/>
+              </w:rPr>
+            </w:pPr>
+            <w:r>
+              <w:rPr>
+                <w:b/>
+                <w:lang w:val="en-US"/>
+              </w:rPr>
+              <w:t>0.9(extra)</w:t>
+            </w:r>
+          </w:p>
+        </w:tc>
+      </w:tr>
+      <w:tr>
+        <w:tc>
+          <w:tcPr>
+            <w:tcW w:w="1235" w:type="dxa"/>
+          </w:tcPr>
+          <w:p>
+            <w:pPr>
+              <w:rPr>
+                <w:b/>
+                <w:lang w:val="en-US"/>
+              </w:rPr>
+            </w:pPr>
+            <w:r>
+              <w:rPr>
+                <w:b/>
+                <w:lang w:val="en-US"/>
+              </w:rPr>
+              <w:t>MONK</w:t>
+            </w:r>
+            <w:r>
+              <w:rPr>
+                <w:b/>
+                <w:lang w:val="en-US"/>
+              </w:rPr>
+              <w:t>-</w:t>
+            </w:r>
+            <w:r>
+              <w:rPr>
+                <w:b/>
+                <w:lang w:val="en-US"/>
+              </w:rPr>
+              <w:t>1</w:t>
+            </w:r>
+          </w:p>
+        </w:tc>
+        <w:tc>
+          <w:tcPr>
+            <w:tcW w:w="1158" w:type="dxa"/>
+          </w:tcPr>
+          <w:p>
+            <w:pPr>
+              <w:jc w:val="right"/>
+              <w:rPr>
+                <w:b/>
+                <w:lang w:val="en-US"/>
+              </w:rPr>
+            </w:pPr>
+            <w:r>
+              <w:rPr>
+                <w:b/>
+                <w:lang w:val="en-US"/>
+              </w:rPr>
+              <w:t>25</w:t>
+            </w:r>
+          </w:p>
+        </w:tc>
+        <w:tc>
+          <w:tcPr>
+            <w:tcW w:w="1158" w:type="dxa"/>
+          </w:tcPr>
+          <w:p>
+            <w:pPr>
+              <w:jc w:val="right"/>
+              <w:rPr>
+                <w:b/>
+                <w:lang w:val="en-US"/>
+              </w:rPr>
+            </w:pPr>
+            <w:r>
+              <w:rPr>
+                <w:b/>
+                <w:lang w:val="en-US"/>
+              </w:rPr>
+              <w:t>21</w:t>
+            </w:r>
+          </w:p>
+        </w:tc>
+        <w:tc>
+          <w:tcPr>
+            <w:tcW w:w="1158" w:type="dxa"/>
+          </w:tcPr>
+          <w:p>
+            <w:pPr>
+              <w:jc w:val="right"/>
+              <w:rPr>
+                <w:b/>
+                <w:lang w:val="en-US"/>
+              </w:rPr>
+            </w:pPr>
+            <w:r>
+              <w:rPr>
+                <w:b/>
+                <w:lang w:val="en-US"/>
+              </w:rPr>
+              <w:t>19</w:t>
+            </w:r>
+          </w:p>
+        </w:tc>
+        <w:tc>
+          <w:tcPr>
+            <w:tcW w:w="1158" w:type="dxa"/>
+          </w:tcPr>
+          <w:p>
+            <w:pPr>
+              <w:jc w:val="right"/>
+              <w:rPr>
+                <w:b/>
+                <w:lang w:val="en-US"/>
+              </w:rPr>
+            </w:pPr>
+            <w:r>
+              <w:rPr>
+                <w:b/>
+                <w:lang w:val="en-US"/>
+              </w:rPr>
+              <w:t>18</w:t>
+            </w:r>
+          </w:p>
+        </w:tc>
+        <w:tc>
+          <w:tcPr>
+            <w:tcW w:w="1158" w:type="dxa"/>
+          </w:tcPr>
+          <w:p>
+            <w:pPr>
+              <w:jc w:val="right"/>
+              <w:rPr>
+                <w:b/>
+                <w:lang w:val="en-US"/>
+              </w:rPr>
+            </w:pPr>
+            <w:r>
+              <w:rPr>
+                <w:b/>
+                <w:lang w:val="en-US"/>
+              </w:rPr>
+              <w:t>17</w:t>
+            </w:r>
+          </w:p>
+        </w:tc>
+        <w:tc>
+          <w:tcPr>
+            <w:tcW w:w="1158" w:type="dxa"/>
+          </w:tcPr>
+          <w:p>
+            <w:pPr>
+              <w:jc w:val="right"/>
+              <w:rPr>
+                <w:b/>
+                <w:lang w:val="en-US"/>
+              </w:rPr>
+            </w:pPr>
+            <w:r>
+              <w:rPr>
+                <w:b/>
+                <w:lang w:val="en-US"/>
+              </w:rPr>
+              <w:t>14</w:t>
+            </w:r>
+          </w:p>
+        </w:tc>
+        <w:tc>
+          <w:tcPr>
+            <w:tcW w:w="1105" w:type="dxa"/>
+          </w:tcPr>
+          <w:p>
+            <w:pPr>
+              <w:jc w:val="right"/>
+              <w:rPr>
+                <w:b/>
+                <w:lang w:val="en-US"/>
+              </w:rPr>
+            </w:pPr>
+            <w:r>
+              <w:rPr>
+                <w:b/>
+                <w:lang w:val="en-US"/>
+              </w:rPr>
+              <w:t>15</w:t>
+            </w:r>
+          </w:p>
+        </w:tc>
+      </w:tr>
+      <w:tr>
+        <w:tc>
+          <w:tcPr>
+            <w:tcW w:w="1235" w:type="dxa"/>
+          </w:tcPr>
+          <w:p>
+            <w:pPr>
+              <w:rPr>
+                <w:b/>
+                <w:lang w:val="en-US"/>
+              </w:rPr>
+            </w:pPr>
+            <w:r>
+              <w:rPr>
+                <w:b/>
+                <w:lang w:val="en-US"/>
+              </w:rPr>
+              <w:t>MONK</w:t>
+            </w:r>
+            <w:r>
+              <w:rPr>
+                <w:b/>
+                <w:lang w:val="en-US"/>
+              </w:rPr>
+              <w:t>-</w:t>
+            </w:r>
+            <w:r>
+              <w:rPr>
+                <w:b/>
+                <w:lang w:val="en-US"/>
+              </w:rPr>
+              <w:t>3</w:t>
+            </w:r>
+          </w:p>
+        </w:tc>
+        <w:tc>
+          <w:tcPr>
+            <w:tcW w:w="1158" w:type="dxa"/>
+          </w:tcPr>
+          <w:p>
+            <w:pPr>
+              <w:jc w:val="right"/>
+              <w:rPr>
+                <w:b/>
+                <w:lang w:val="en-US"/>
+              </w:rPr>
+            </w:pPr>
+            <w:r>
+              <w:rPr>
+                <w:b/>
+                <w:lang w:val="en-US"/>
+              </w:rPr>
+              <w:t>48</w:t>
+            </w:r>
+          </w:p>
+        </w:tc>
+        <w:tc>
+          <w:tcPr>
+            <w:tcW w:w="1158" w:type="dxa"/>
+          </w:tcPr>
+          <w:p>
+            <w:pPr>
+              <w:jc w:val="right"/>
+              <w:rPr>
+                <w:b/>
+                <w:lang w:val="en-US"/>
+              </w:rPr>
+            </w:pPr>
+            <w:r>
+              <w:rPr>
+                <w:b/>
+                <w:lang w:val="en-US"/>
+              </w:rPr>
+              <w:t>45</w:t>
+            </w:r>
+          </w:p>
+        </w:tc>
+        <w:tc>
+          <w:tcPr>
+            <w:tcW w:w="1158" w:type="dxa"/>
+          </w:tcPr>
+          <w:p>
+            <w:pPr>
+              <w:jc w:val="right"/>
+              <w:rPr>
+                <w:b/>
+                <w:lang w:val="en-US"/>
+              </w:rPr>
+            </w:pPr>
+            <w:r>
+              <w:rPr>
+                <w:b/>
+                <w:lang w:val="en-US"/>
+              </w:rPr>
+              <w:t>44</w:t>
+            </w:r>
+          </w:p>
+        </w:tc>
+        <w:tc>
+          <w:tcPr>
+            <w:tcW w:w="1158" w:type="dxa"/>
+          </w:tcPr>
+          <w:p>
+            <w:pPr>
+              <w:jc w:val="right"/>
+              <w:rPr>
+                <w:b/>
+                <w:lang w:val="en-US"/>
+              </w:rPr>
+            </w:pPr>
+            <w:r>
+              <w:rPr>
+                <w:b/>
+                <w:lang w:val="en-US"/>
+              </w:rPr>
+              <w:t>48</w:t>
+            </w:r>
+          </w:p>
+        </w:tc>
+        <w:tc>
+          <w:tcPr>
+            <w:tcW w:w="1158" w:type="dxa"/>
+          </w:tcPr>
+          <w:p>
+            <w:pPr>
+              <w:jc w:val="right"/>
+              <w:rPr>
+                <w:b/>
+                <w:lang w:val="en-US"/>
+              </w:rPr>
+            </w:pPr>
+            <w:r>
+              <w:rPr>
+                <w:b/>
+                <w:lang w:val="en-US"/>
+              </w:rPr>
+              <w:t>45</w:t>
+            </w:r>
+          </w:p>
+        </w:tc>
+        <w:tc>
+          <w:tcPr>
+            <w:tcW w:w="1158" w:type="dxa"/>
+          </w:tcPr>
+          <w:p>
+            <w:pPr>
+              <w:jc w:val="right"/>
+              <w:rPr>
+                <w:b/>
+                <w:lang w:val="en-US"/>
+              </w:rPr>
+            </w:pPr>
+            <w:r>
+              <w:rPr>
+                <w:b/>
+                <w:lang w:val="en-US"/>
+              </w:rPr>
+              <w:t>21</w:t>
+            </w:r>
+          </w:p>
+        </w:tc>
+        <w:tc>
+          <w:tcPr>
+            <w:tcW w:w="1105" w:type="dxa"/>
+          </w:tcPr>
+          <w:p>
+            <w:pPr>
+              <w:jc w:val="right"/>
+              <w:rPr>
+                <w:b/>
+                <w:lang w:val="en-US"/>
+              </w:rPr>
+            </w:pPr>
+            <w:r>
+              <w:rPr>
+                <w:b/>
+                <w:lang w:val="en-US"/>
+              </w:rPr>
+              <w:t>26</w:t>
+            </w:r>
+          </w:p>
+        </w:tc>
+      </w:tr>
+    </w:tbl>
+    <w:p>
+      <w:pPr>
+        <w:rPr>
+          <w:lang w:val="en-US"/>
+        </w:rPr>
+      </w:pPr>
+      <w:r>
+        <w:rPr>
+          <w:lang w:val="en-US"/>
+        </w:rPr>
+        <w:t>0.8 -&gt; 80% of the available data is training data; hence 20% is validation data.</w:t>
+      </w:r>
+    </w:p>
+    <w:p>
+      <w:pPr>
+        <w:keepNext/>
+        <w:jc w:val="center"/>
+      </w:pPr>
+      <w:r>
+        <w:rPr>
+          <w:noProof/>
+          <w:lang w:eastAsia="sv-SE"/>
+        </w:rPr>
+        <w:drawing>
+          <wp:inline distT="0" distB="0" distL="0" distR="0" wp14:anchorId="4D4CA6EF" wp14:editId="574ADDBD">
+            <wp:extent cx="4572000" cy="2743200"/>
+            <wp:effectExtent l="0" t="0" r="19050" b="19050"/>
+            <wp:docPr id="1" name="Chart 1"/>
+            <wp:cNvGraphicFramePr/>
+            <a:graphic xmlns:a="http://schemas.openxmlformats.org/drawingml/2006/main">
+              <a:graphicData uri="http://schemas.openxmlformats.org/drawingml/2006/chart">
+                <c:chart xmlns:c="http://schemas.openxmlformats.org/drawingml/2006/chart" xmlns:r="http://schemas.openxmlformats.org/officeDocument/2006/relationships" r:id="rId7"/>
+              </a:graphicData>
+            </a:graphic>
+          </wp:inline>
+        </w:drawing>
+      </w:r>
+    </w:p>
+    <w:p>
+      <w:pPr>
+        <w:pStyle w:val="Caption"/>
+        <w:jc w:val="center"/>
+        <w:rPr>
+          <w:lang w:val="en-US"/>
+        </w:rPr>
+      </w:pPr>
+      <w:r>
+        <w:t xml:space="preserve">Figur </w:t>
+      </w:r>
+      <w:fldSimple w:instr=" SEQ Figur \* ARABIC ">
+        <w:r>
+          <w:rPr>
+            <w:noProof/>
+          </w:rPr>
+          <w:t>1</w:t>
+        </w:r>
+      </w:fldSimple>
+      <w:r>
+        <w:t>. Pruning</w:t>
+      </w:r>
     </w:p>
     <w:sectPr>
       <w:pgSz w:w="11906" w:h="16838"/>
@@ -969,6 +2900,118 @@
     </w:lvl>
   </w:abstractNum>
   <w:abstractNum w:abstractNumId="1">
+    <w:nsid w:val="0E8E15B6"/>
+    <w:multiLevelType w:val="hybridMultilevel"/>
+    <w:tmpl w:val="63CE621A"/>
+    <w:lvl w:ilvl="0" w:tplc="1C9CEEE4">
+      <w:numFmt w:val="bullet"/>
+      <w:lvlText w:val="-"/>
+      <w:lvlJc w:val="left"/>
+      <w:pPr>
+        <w:ind w:left="720" w:hanging="360"/>
+      </w:pPr>
+      <w:rPr>
+        <w:rFonts w:ascii="Calibri" w:eastAsiaTheme="minorHAnsi" w:hAnsi="Calibri" w:cstheme="minorBidi" w:hint="default"/>
+      </w:rPr>
+    </w:lvl>
+    <w:lvl w:ilvl="1" w:tplc="041D0003" w:tentative="1">
+      <w:start w:val="1"/>
+      <w:numFmt w:val="bullet"/>
+      <w:lvlText w:val="o"/>
+      <w:lvlJc w:val="left"/>
+      <w:pPr>
+        <w:ind w:left="1440" w:hanging="360"/>
+      </w:pPr>
+      <w:rPr>
+        <w:rFonts w:ascii="Courier New" w:hAnsi="Courier New" w:cs="Courier New" w:hint="default"/>
+      </w:rPr>
+    </w:lvl>
+    <w:lvl w:ilvl="2" w:tplc="041D0005" w:tentative="1">
+      <w:start w:val="1"/>
+      <w:numFmt w:val="bullet"/>
+      <w:lvlText w:val=""/>
+      <w:lvlJc w:val="left"/>
+      <w:pPr>
+        <w:ind w:left="2160" w:hanging="360"/>
+      </w:pPr>
+      <w:rPr>
+        <w:rFonts w:ascii="Wingdings" w:hAnsi="Wingdings" w:hint="default"/>
+      </w:rPr>
+    </w:lvl>
+    <w:lvl w:ilvl="3" w:tplc="041D0001" w:tentative="1">
+      <w:start w:val="1"/>
+      <w:numFmt w:val="bullet"/>
+      <w:lvlText w:val=""/>
+      <w:lvlJc w:val="left"/>
+      <w:pPr>
+        <w:ind w:left="2880" w:hanging="360"/>
+      </w:pPr>
+      <w:rPr>
+        <w:rFonts w:ascii="Symbol" w:hAnsi="Symbol" w:hint="default"/>
+      </w:rPr>
+    </w:lvl>
+    <w:lvl w:ilvl="4" w:tplc="041D0003" w:tentative="1">
+      <w:start w:val="1"/>
+      <w:numFmt w:val="bullet"/>
+      <w:lvlText w:val="o"/>
+      <w:lvlJc w:val="left"/>
+      <w:pPr>
+        <w:ind w:left="3600" w:hanging="360"/>
+      </w:pPr>
+      <w:rPr>
+        <w:rFonts w:ascii="Courier New" w:hAnsi="Courier New" w:cs="Courier New" w:hint="default"/>
+      </w:rPr>
+    </w:lvl>
+    <w:lvl w:ilvl="5" w:tplc="041D0005" w:tentative="1">
+      <w:start w:val="1"/>
+      <w:numFmt w:val="bullet"/>
+      <w:lvlText w:val=""/>
+      <w:lvlJc w:val="left"/>
+      <w:pPr>
+        <w:ind w:left="4320" w:hanging="360"/>
+      </w:pPr>
+      <w:rPr>
+        <w:rFonts w:ascii="Wingdings" w:hAnsi="Wingdings" w:hint="default"/>
+      </w:rPr>
+    </w:lvl>
+    <w:lvl w:ilvl="6" w:tplc="041D0001" w:tentative="1">
+      <w:start w:val="1"/>
+      <w:numFmt w:val="bullet"/>
+      <w:lvlText w:val=""/>
+      <w:lvlJc w:val="left"/>
+      <w:pPr>
+        <w:ind w:left="5040" w:hanging="360"/>
+      </w:pPr>
+      <w:rPr>
+        <w:rFonts w:ascii="Symbol" w:hAnsi="Symbol" w:hint="default"/>
+      </w:rPr>
+    </w:lvl>
+    <w:lvl w:ilvl="7" w:tplc="041D0003" w:tentative="1">
+      <w:start w:val="1"/>
+      <w:numFmt w:val="bullet"/>
+      <w:lvlText w:val="o"/>
+      <w:lvlJc w:val="left"/>
+      <w:pPr>
+        <w:ind w:left="5760" w:hanging="360"/>
+      </w:pPr>
+      <w:rPr>
+        <w:rFonts w:ascii="Courier New" w:hAnsi="Courier New" w:cs="Courier New" w:hint="default"/>
+      </w:rPr>
+    </w:lvl>
+    <w:lvl w:ilvl="8" w:tplc="041D0005" w:tentative="1">
+      <w:start w:val="1"/>
+      <w:numFmt w:val="bullet"/>
+      <w:lvlText w:val=""/>
+      <w:lvlJc w:val="left"/>
+      <w:pPr>
+        <w:ind w:left="6480" w:hanging="360"/>
+      </w:pPr>
+      <w:rPr>
+        <w:rFonts w:ascii="Wingdings" w:hAnsi="Wingdings" w:hint="default"/>
+      </w:rPr>
+    </w:lvl>
+  </w:abstractNum>
+  <w:abstractNum w:abstractNumId="2">
     <w:nsid w:val="21BE354C"/>
     <w:multiLevelType w:val="hybridMultilevel"/>
     <w:tmpl w:val="778A88C2"/>
@@ -1058,10 +3101,13 @@
     </w:lvl>
   </w:abstractNum>
   <w:num w:numId="1">
-    <w:abstractNumId w:val="1"/>
+    <w:abstractNumId w:val="2"/>
   </w:num>
   <w:num w:numId="2">
     <w:abstractNumId w:val="0"/>
+  </w:num>
+  <w:num w:numId="3">
+    <w:abstractNumId w:val="1"/>
   </w:num>
 </w:numbering>
 </file>
@@ -1360,6 +3406,55 @@
       <w:szCs w:val="26"/>
     </w:rPr>
   </w:style>
+  <w:style w:type="paragraph" w:styleId="BalloonText">
+    <w:name w:val="Balloon Text"/>
+    <w:basedOn w:val="Normal"/>
+    <w:link w:val="BalloonTextChar"/>
+    <w:uiPriority w:val="99"/>
+    <w:semiHidden/>
+    <w:unhideWhenUsed/>
+    <w:rsid w:val="00126409"/>
+    <w:pPr>
+      <w:spacing w:after="0" w:line="240" w:lineRule="auto"/>
+    </w:pPr>
+    <w:rPr>
+      <w:rFonts w:ascii="Tahoma" w:hAnsi="Tahoma" w:cs="Tahoma"/>
+      <w:sz w:val="16"/>
+      <w:szCs w:val="16"/>
+    </w:rPr>
+  </w:style>
+  <w:style w:type="character" w:customStyle="1" w:styleId="BalloonTextChar">
+    <w:name w:val="Balloon Text Char"/>
+    <w:basedOn w:val="DefaultParagraphFont"/>
+    <w:link w:val="BalloonText"/>
+    <w:uiPriority w:val="99"/>
+    <w:semiHidden/>
+    <w:rsid w:val="00126409"/>
+    <w:rPr>
+      <w:rFonts w:ascii="Tahoma" w:hAnsi="Tahoma" w:cs="Tahoma"/>
+      <w:sz w:val="16"/>
+      <w:szCs w:val="16"/>
+    </w:rPr>
+  </w:style>
+  <w:style w:type="paragraph" w:styleId="Caption">
+    <w:name w:val="caption"/>
+    <w:basedOn w:val="Normal"/>
+    <w:next w:val="Normal"/>
+    <w:uiPriority w:val="35"/>
+    <w:unhideWhenUsed/>
+    <w:qFormat/>
+    <w:rsid w:val="00126409"/>
+    <w:pPr>
+      <w:spacing w:line="240" w:lineRule="auto"/>
+    </w:pPr>
+    <w:rPr>
+      <w:b/>
+      <w:bCs/>
+      <w:color w:val="4F81BD" w:themeColor="accent1"/>
+      <w:sz w:val="18"/>
+      <w:szCs w:val="18"/>
+    </w:rPr>
+  </w:style>
 </w:styles>
 </file>
 
@@ -1657,7 +3752,287 @@
       <w:szCs w:val="26"/>
     </w:rPr>
   </w:style>
+  <w:style w:type="paragraph" w:styleId="BalloonText">
+    <w:name w:val="Balloon Text"/>
+    <w:basedOn w:val="Normal"/>
+    <w:link w:val="BalloonTextChar"/>
+    <w:uiPriority w:val="99"/>
+    <w:semiHidden/>
+    <w:unhideWhenUsed/>
+    <w:rsid w:val="00126409"/>
+    <w:pPr>
+      <w:spacing w:after="0" w:line="240" w:lineRule="auto"/>
+    </w:pPr>
+    <w:rPr>
+      <w:rFonts w:ascii="Tahoma" w:hAnsi="Tahoma" w:cs="Tahoma"/>
+      <w:sz w:val="16"/>
+      <w:szCs w:val="16"/>
+    </w:rPr>
+  </w:style>
+  <w:style w:type="character" w:customStyle="1" w:styleId="BalloonTextChar">
+    <w:name w:val="Balloon Text Char"/>
+    <w:basedOn w:val="DefaultParagraphFont"/>
+    <w:link w:val="BalloonText"/>
+    <w:uiPriority w:val="99"/>
+    <w:semiHidden/>
+    <w:rsid w:val="00126409"/>
+    <w:rPr>
+      <w:rFonts w:ascii="Tahoma" w:hAnsi="Tahoma" w:cs="Tahoma"/>
+      <w:sz w:val="16"/>
+      <w:szCs w:val="16"/>
+    </w:rPr>
+  </w:style>
+  <w:style w:type="paragraph" w:styleId="Caption">
+    <w:name w:val="caption"/>
+    <w:basedOn w:val="Normal"/>
+    <w:next w:val="Normal"/>
+    <w:uiPriority w:val="35"/>
+    <w:unhideWhenUsed/>
+    <w:qFormat/>
+    <w:rsid w:val="00126409"/>
+    <w:pPr>
+      <w:spacing w:line="240" w:lineRule="auto"/>
+    </w:pPr>
+    <w:rPr>
+      <w:b/>
+      <w:bCs/>
+      <w:color w:val="4F81BD" w:themeColor="accent1"/>
+      <w:sz w:val="18"/>
+      <w:szCs w:val="18"/>
+    </w:rPr>
+  </w:style>
 </w:styles>
+</file>
+
+<file path=word/charts/chart1.xml><?xml version="1.0" encoding="utf-8"?>
+<c:chartSpace xmlns:c="http://schemas.openxmlformats.org/drawingml/2006/chart" xmlns:a="http://schemas.openxmlformats.org/drawingml/2006/main" xmlns:r="http://schemas.openxmlformats.org/officeDocument/2006/relationships">
+  <c:date1904 val="0"/>
+  <c:lang val="sv-SE"/>
+  <c:roundedCorners val="0"/>
+  <mc:AlternateContent xmlns:mc="http://schemas.openxmlformats.org/markup-compatibility/2006">
+    <mc:Choice xmlns:c14="http://schemas.microsoft.com/office/drawing/2007/8/2/chart" Requires="c14">
+      <c14:style val="102"/>
+    </mc:Choice>
+    <mc:Fallback>
+      <c:style val="2"/>
+    </mc:Fallback>
+  </mc:AlternateContent>
+  <c:chart>
+    <c:autoTitleDeleted val="0"/>
+    <c:plotArea>
+      <c:layout/>
+      <c:lineChart>
+        <c:grouping val="standard"/>
+        <c:varyColors val="0"/>
+        <c:ser>
+          <c:idx val="0"/>
+          <c:order val="0"/>
+          <c:tx>
+            <c:strRef>
+              <c:f>Sheet1!$D$6</c:f>
+              <c:strCache>
+                <c:ptCount val="1"/>
+                <c:pt idx="0">
+                  <c:v>MONK-1</c:v>
+                </c:pt>
+              </c:strCache>
+            </c:strRef>
+          </c:tx>
+          <c:cat>
+            <c:strRef>
+              <c:f>Sheet1!$E$5:$K$5</c:f>
+              <c:strCache>
+                <c:ptCount val="7"/>
+                <c:pt idx="0">
+                  <c:v>0.3</c:v>
+                </c:pt>
+                <c:pt idx="1">
+                  <c:v>0.4</c:v>
+                </c:pt>
+                <c:pt idx="2">
+                  <c:v>0.5</c:v>
+                </c:pt>
+                <c:pt idx="3">
+                  <c:v>0.6</c:v>
+                </c:pt>
+                <c:pt idx="4">
+                  <c:v>0.7</c:v>
+                </c:pt>
+                <c:pt idx="5">
+                  <c:v>0.8</c:v>
+                </c:pt>
+                <c:pt idx="6">
+                  <c:v>0.9</c:v>
+                </c:pt>
+              </c:strCache>
+            </c:strRef>
+          </c:cat>
+          <c:val>
+            <c:numRef>
+              <c:f>Sheet1!$E$6:$K$6</c:f>
+              <c:numCache>
+                <c:formatCode>General</c:formatCode>
+                <c:ptCount val="7"/>
+                <c:pt idx="0">
+                  <c:v>25</c:v>
+                </c:pt>
+                <c:pt idx="1">
+                  <c:v>21</c:v>
+                </c:pt>
+                <c:pt idx="2">
+                  <c:v>19</c:v>
+                </c:pt>
+                <c:pt idx="3">
+                  <c:v>18</c:v>
+                </c:pt>
+                <c:pt idx="4">
+                  <c:v>17</c:v>
+                </c:pt>
+                <c:pt idx="5">
+                  <c:v>14</c:v>
+                </c:pt>
+                <c:pt idx="6">
+                  <c:v>15</c:v>
+                </c:pt>
+              </c:numCache>
+            </c:numRef>
+          </c:val>
+          <c:smooth val="0"/>
+        </c:ser>
+        <c:ser>
+          <c:idx val="1"/>
+          <c:order val="1"/>
+          <c:tx>
+            <c:strRef>
+              <c:f>Sheet1!$D$7</c:f>
+              <c:strCache>
+                <c:ptCount val="1"/>
+                <c:pt idx="0">
+                  <c:v>MONK-3</c:v>
+                </c:pt>
+              </c:strCache>
+            </c:strRef>
+          </c:tx>
+          <c:cat>
+            <c:strRef>
+              <c:f>Sheet1!$E$5:$K$5</c:f>
+              <c:strCache>
+                <c:ptCount val="7"/>
+                <c:pt idx="0">
+                  <c:v>0.3</c:v>
+                </c:pt>
+                <c:pt idx="1">
+                  <c:v>0.4</c:v>
+                </c:pt>
+                <c:pt idx="2">
+                  <c:v>0.5</c:v>
+                </c:pt>
+                <c:pt idx="3">
+                  <c:v>0.6</c:v>
+                </c:pt>
+                <c:pt idx="4">
+                  <c:v>0.7</c:v>
+                </c:pt>
+                <c:pt idx="5">
+                  <c:v>0.8</c:v>
+                </c:pt>
+                <c:pt idx="6">
+                  <c:v>0.9</c:v>
+                </c:pt>
+              </c:strCache>
+            </c:strRef>
+          </c:cat>
+          <c:val>
+            <c:numRef>
+              <c:f>Sheet1!$E$7:$K$7</c:f>
+              <c:numCache>
+                <c:formatCode>General</c:formatCode>
+                <c:ptCount val="7"/>
+                <c:pt idx="0">
+                  <c:v>48</c:v>
+                </c:pt>
+                <c:pt idx="1">
+                  <c:v>45</c:v>
+                </c:pt>
+                <c:pt idx="2">
+                  <c:v>44</c:v>
+                </c:pt>
+                <c:pt idx="3">
+                  <c:v>48</c:v>
+                </c:pt>
+                <c:pt idx="4">
+                  <c:v>45</c:v>
+                </c:pt>
+                <c:pt idx="5">
+                  <c:v>21</c:v>
+                </c:pt>
+                <c:pt idx="6">
+                  <c:v>26</c:v>
+                </c:pt>
+              </c:numCache>
+            </c:numRef>
+          </c:val>
+          <c:smooth val="0"/>
+        </c:ser>
+        <c:dLbls>
+          <c:showLegendKey val="0"/>
+          <c:showVal val="0"/>
+          <c:showCatName val="0"/>
+          <c:showSerName val="0"/>
+          <c:showPercent val="0"/>
+          <c:showBubbleSize val="0"/>
+        </c:dLbls>
+        <c:marker val="1"/>
+        <c:smooth val="0"/>
+        <c:axId val="44142080"/>
+        <c:axId val="141234688"/>
+      </c:lineChart>
+      <c:catAx>
+        <c:axId val="44142080"/>
+        <c:scaling>
+          <c:orientation val="minMax"/>
+        </c:scaling>
+        <c:delete val="0"/>
+        <c:axPos val="b"/>
+        <c:majorTickMark val="out"/>
+        <c:minorTickMark val="none"/>
+        <c:tickLblPos val="nextTo"/>
+        <c:crossAx val="141234688"/>
+        <c:crosses val="autoZero"/>
+        <c:auto val="1"/>
+        <c:lblAlgn val="ctr"/>
+        <c:lblOffset val="100"/>
+        <c:noMultiLvlLbl val="0"/>
+      </c:catAx>
+      <c:valAx>
+        <c:axId val="141234688"/>
+        <c:scaling>
+          <c:orientation val="minMax"/>
+        </c:scaling>
+        <c:delete val="0"/>
+        <c:axPos val="l"/>
+        <c:majorGridlines/>
+        <c:numFmt formatCode="General" sourceLinked="1"/>
+        <c:majorTickMark val="out"/>
+        <c:minorTickMark val="none"/>
+        <c:tickLblPos val="nextTo"/>
+        <c:crossAx val="44142080"/>
+        <c:crosses val="autoZero"/>
+        <c:crossBetween val="between"/>
+      </c:valAx>
+    </c:plotArea>
+    <c:legend>
+      <c:legendPos val="r"/>
+      <c:overlay val="0"/>
+    </c:legend>
+    <c:plotVisOnly val="1"/>
+    <c:dispBlanksAs val="gap"/>
+    <c:showDLblsOverMax val="0"/>
+  </c:chart>
+  <c:externalData r:id="rId1">
+    <c:autoUpdate val="0"/>
+  </c:externalData>
+</c:chartSpace>
 </file>
 
 <file path=word/theme/theme1.xml><?xml version="1.0" encoding="utf-8"?>

</xml_diff>